<commit_message>
Update Diagrama de Caso de Uso Gestionar Venta a Clientes.docx
</commit_message>
<xml_diff>
--- a/Diagrama de Caso de Uso Gestionar Venta a Clientes.docx
+++ b/Diagrama de Caso de Uso Gestionar Venta a Clientes.docx
@@ -1,6 +1,6 @@
 
 <file path=word/document.xml><?xml version="1.0" encoding="utf-8"?>
-<w:document xmlns:wpc="http://schemas.microsoft.com/office/word/2010/wordprocessingCanvas" xmlns:cx="http://schemas.microsoft.com/office/drawing/2014/chartex" xmlns:cx1="http://schemas.microsoft.com/office/drawing/2015/9/8/chartex" xmlns:cx2="http://schemas.microsoft.com/office/drawing/2015/10/21/chartex" xmlns:cx3="http://schemas.microsoft.com/office/drawing/2016/5/9/chartex" xmlns:cx4="http://schemas.microsoft.com/office/drawing/2016/5/10/chartex" xmlns:cx5="http://schemas.microsoft.com/office/drawing/2016/5/11/chartex" xmlns:cx6="http://schemas.microsoft.com/office/drawing/2016/5/12/chartex" xmlns:cx7="http://schemas.microsoft.com/office/drawing/2016/5/13/chartex" xmlns:cx8="http://schemas.microsoft.com/office/drawing/2016/5/14/chartex" xmlns:mc="http://schemas.openxmlformats.org/markup-compatibility/2006" xmlns:aink="http://schemas.microsoft.com/office/drawing/2016/ink" xmlns:am3d="http://schemas.microsoft.com/office/drawing/2017/model3d" xmlns:o="urn:schemas-microsoft-com:office:office" xmlns:r="http://schemas.openxmlformats.org/officeDocument/2006/relationships" xmlns:m="http://schemas.openxmlformats.org/officeDocument/2006/math" xmlns:v="urn:schemas-microsoft-com:vml" xmlns:wp14="http://schemas.microsoft.com/office/word/2010/wordprocessingDrawing" xmlns:wp="http://schemas.openxmlformats.org/drawingml/2006/wordprocessingDrawing" xmlns:w10="urn:schemas-microsoft-com:office:word" xmlns:w="http://schemas.openxmlformats.org/wordprocessingml/2006/main" xmlns:w14="http://schemas.microsoft.com/office/word/2010/wordml" xmlns:w15="http://schemas.microsoft.com/office/word/2012/wordml" xmlns:w16cid="http://schemas.microsoft.com/office/word/2016/wordml/cid" xmlns:w16se="http://schemas.microsoft.com/office/word/2015/wordml/symex" xmlns:wpg="http://schemas.microsoft.com/office/word/2010/wordprocessingGroup" xmlns:wpi="http://schemas.microsoft.com/office/word/2010/wordprocessingInk" xmlns:wne="http://schemas.microsoft.com/office/word/2006/wordml" xmlns:wps="http://schemas.microsoft.com/office/word/2010/wordprocessingShape" mc:Ignorable="w14 w15 w16se w16cid wp14">
+<w:document xmlns:wpc="http://schemas.microsoft.com/office/word/2010/wordprocessingCanvas" xmlns:mc="http://schemas.openxmlformats.org/markup-compatibility/2006" xmlns:o="urn:schemas-microsoft-com:office:office" xmlns:r="http://schemas.openxmlformats.org/officeDocument/2006/relationships" xmlns:m="http://schemas.openxmlformats.org/officeDocument/2006/math" xmlns:v="urn:schemas-microsoft-com:vml" xmlns:wp14="http://schemas.microsoft.com/office/word/2010/wordprocessingDrawing" xmlns:wp="http://schemas.openxmlformats.org/drawingml/2006/wordprocessingDrawing" xmlns:w10="urn:schemas-microsoft-com:office:word" xmlns:w="http://schemas.openxmlformats.org/wordprocessingml/2006/main" xmlns:w14="http://schemas.microsoft.com/office/word/2010/wordml" xmlns:wpg="http://schemas.microsoft.com/office/word/2010/wordprocessingGroup" xmlns:wpi="http://schemas.microsoft.com/office/word/2010/wordprocessingInk" xmlns:wne="http://schemas.microsoft.com/office/word/2006/wordml" xmlns:wps="http://schemas.microsoft.com/office/word/2010/wordprocessingShape" mc:Ignorable="w14 wp14">
   <w:body>
     <w:p>
       <w:pPr>
@@ -70,7 +70,7 @@
                     </pic:cNvPicPr>
                   </pic:nvPicPr>
                   <pic:blipFill>
-                    <a:blip r:embed="rId5">
+                    <a:blip r:embed="rId6">
                       <a:extLst>
                         <a:ext uri="{28A0092B-C50C-407E-A947-70E740481C1C}">
                           <a14:useLocalDpi xmlns:a14="http://schemas.microsoft.com/office/drawing/2010/main" val="0"/>
@@ -522,6 +522,13 @@
               </w:rPr>
               <w:t xml:space="preserve"> cliente</w:t>
             </w:r>
+            <w:r>
+              <w:rPr>
+                <w:rFonts w:ascii="Arial" w:hAnsi="Arial" w:cs="Arial"/>
+                <w:lang w:val="es-MX"/>
+              </w:rPr>
+              <w:t>.</w:t>
+            </w:r>
           </w:p>
         </w:tc>
       </w:tr>
@@ -592,6 +599,13 @@
               </w:rPr>
               <w:t xml:space="preserve"> producto</w:t>
             </w:r>
+            <w:r>
+              <w:rPr>
+                <w:rFonts w:cs="Arial"/>
+                <w:lang w:val="es-MX"/>
+              </w:rPr>
+              <w:t>.</w:t>
+            </w:r>
           </w:p>
         </w:tc>
       </w:tr>
@@ -686,6 +700,63 @@
               <w:bottom w:val="single" w:sz="4" w:space="0" w:color="auto"/>
               <w:right w:val="single" w:sz="4" w:space="0" w:color="auto"/>
             </w:tcBorders>
+          </w:tcPr>
+          <w:p>
+            <w:pPr>
+              <w:pStyle w:val="Prrafodelista"/>
+              <w:numPr>
+                <w:ilvl w:val="0"/>
+                <w:numId w:val="2"/>
+              </w:numPr>
+              <w:spacing w:line="256" w:lineRule="auto"/>
+              <w:rPr>
+                <w:rFonts w:cs="Arial"/>
+                <w:lang w:val="es-MX"/>
+              </w:rPr>
+            </w:pPr>
+            <w:r>
+              <w:rPr>
+                <w:rFonts w:cs="Arial"/>
+                <w:lang w:val="es-MX"/>
+              </w:rPr>
+              <w:t>Se actualiza el stock de los productos.</w:t>
+            </w:r>
+          </w:p>
+        </w:tc>
+      </w:tr>
+      <w:tr>
+        <w:tc>
+          <w:tcPr>
+            <w:tcW w:w="4750" w:type="dxa"/>
+            <w:gridSpan w:val="2"/>
+            <w:tcBorders>
+              <w:top w:val="single" w:sz="4" w:space="0" w:color="auto"/>
+              <w:left w:val="single" w:sz="4" w:space="0" w:color="auto"/>
+              <w:bottom w:val="single" w:sz="4" w:space="0" w:color="auto"/>
+              <w:right w:val="single" w:sz="4" w:space="0" w:color="auto"/>
+            </w:tcBorders>
+          </w:tcPr>
+          <w:p>
+            <w:pPr>
+              <w:spacing w:line="256" w:lineRule="auto"/>
+              <w:jc w:val="both"/>
+              <w:rPr>
+                <w:rFonts w:ascii="Arial" w:eastAsia="Times New Roman" w:hAnsi="Arial" w:cs="Arial"/>
+                <w:szCs w:val="24"/>
+                <w:lang w:val="es-MX" w:eastAsia="es-ES"/>
+              </w:rPr>
+            </w:pPr>
+          </w:p>
+        </w:tc>
+        <w:tc>
+          <w:tcPr>
+            <w:tcW w:w="4860" w:type="dxa"/>
+            <w:tcBorders>
+              <w:top w:val="single" w:sz="4" w:space="0" w:color="auto"/>
+              <w:left w:val="single" w:sz="4" w:space="0" w:color="auto"/>
+              <w:bottom w:val="single" w:sz="4" w:space="0" w:color="auto"/>
+              <w:right w:val="single" w:sz="4" w:space="0" w:color="auto"/>
+            </w:tcBorders>
             <w:hideMark/>
           </w:tcPr>
           <w:p>
@@ -803,6 +874,7 @@
                 <w:b/>
                 <w:lang w:val="es-MX"/>
               </w:rPr>
+              <w:lastRenderedPageBreak/>
               <w:t>Camino alternativo 1</w:t>
             </w:r>
           </w:p>
@@ -855,8 +927,7 @@
                 <w:rFonts w:ascii="Arial" w:hAnsi="Arial" w:cs="Arial"/>
                 <w:lang w:val="es-MX"/>
               </w:rPr>
-              <w:lastRenderedPageBreak/>
-              <w:t>existe, se informa al cliente y el caso de uso finaliza</w:t>
+              <w:t>existe, llamar al caso de uso Registrar Cliente.</w:t>
             </w:r>
           </w:p>
         </w:tc>
@@ -891,7 +962,6 @@
                 <w:b/>
                 <w:lang w:val="es-MX"/>
               </w:rPr>
-              <w:lastRenderedPageBreak/>
               <w:t>Camino alternativo 2</w:t>
             </w:r>
           </w:p>
@@ -944,17 +1014,8 @@
                 <w:rFonts w:ascii="Arial" w:hAnsi="Arial" w:cs="Arial"/>
                 <w:lang w:val="es-MX"/>
               </w:rPr>
-              <w:t xml:space="preserve">no hay stock </w:t>
-            </w:r>
-            <w:proofErr w:type="gramStart"/>
-            <w:r>
-              <w:rPr>
-                <w:rFonts w:ascii="Arial" w:hAnsi="Arial" w:cs="Arial"/>
-                <w:lang w:val="es-MX"/>
-              </w:rPr>
-              <w:t>del mismo</w:t>
-            </w:r>
-            <w:proofErr w:type="gramEnd"/>
+              <w:t>no hay stock del mismo</w:t>
+            </w:r>
             <w:r>
               <w:rPr>
                 <w:rFonts w:ascii="Arial" w:hAnsi="Arial" w:cs="Arial"/>
@@ -1393,7 +1454,28 @@
                 <w:rFonts w:cs="Arial"/>
                 <w:lang w:val="es-MX"/>
               </w:rPr>
-              <w:t xml:space="preserve"> confirma la entrega</w:t>
+              <w:t xml:space="preserve"> envía los datos de la </w:t>
+            </w:r>
+            <w:r>
+              <w:rPr>
+                <w:rFonts w:cs="Arial"/>
+                <w:lang w:val="es-MX"/>
+              </w:rPr>
+              <w:t xml:space="preserve"> </w:t>
+            </w:r>
+            <w:r>
+              <w:rPr>
+                <w:rFonts w:cs="Arial"/>
+                <w:lang w:val="es-MX"/>
+              </w:rPr>
+              <w:t>confirmación de</w:t>
+            </w:r>
+            <w:r>
+              <w:rPr>
+                <w:rFonts w:cs="Arial"/>
+                <w:lang w:val="es-MX"/>
+              </w:rPr>
+              <w:t xml:space="preserve"> la entrega</w:t>
             </w:r>
           </w:p>
         </w:tc>
@@ -1538,7 +1620,63 @@
                 <w:rFonts w:ascii="Arial" w:hAnsi="Arial" w:cs="Arial"/>
                 <w:lang w:val="es-MX"/>
               </w:rPr>
-              <w:t xml:space="preserve"> de no entregado a entregado en la tabla</w:t>
+              <w:t xml:space="preserve"> de </w:t>
+            </w:r>
+            <w:r>
+              <w:rPr>
+                <w:rFonts w:ascii="Arial" w:hAnsi="Arial" w:cs="Arial"/>
+                <w:lang w:val="es-MX"/>
+              </w:rPr>
+              <w:t>“</w:t>
+            </w:r>
+            <w:r>
+              <w:rPr>
+                <w:rFonts w:ascii="Arial" w:hAnsi="Arial" w:cs="Arial"/>
+                <w:lang w:val="es-MX"/>
+              </w:rPr>
+              <w:t>no entregado</w:t>
+            </w:r>
+            <w:r>
+              <w:rPr>
+                <w:rFonts w:ascii="Arial" w:hAnsi="Arial" w:cs="Arial"/>
+                <w:lang w:val="es-MX"/>
+              </w:rPr>
+              <w:t>”</w:t>
+            </w:r>
+            <w:r>
+              <w:rPr>
+                <w:rFonts w:ascii="Arial" w:hAnsi="Arial" w:cs="Arial"/>
+                <w:lang w:val="es-MX"/>
+              </w:rPr>
+              <w:t xml:space="preserve"> a </w:t>
+            </w:r>
+            <w:r>
+              <w:rPr>
+                <w:rFonts w:ascii="Arial" w:hAnsi="Arial" w:cs="Arial"/>
+                <w:lang w:val="es-MX"/>
+              </w:rPr>
+              <w:t>“</w:t>
+            </w:r>
+            <w:r>
+              <w:rPr>
+                <w:rFonts w:ascii="Arial" w:hAnsi="Arial" w:cs="Arial"/>
+                <w:lang w:val="es-MX"/>
+              </w:rPr>
+              <w:t>entregado</w:t>
+            </w:r>
+            <w:r>
+              <w:rPr>
+                <w:rFonts w:ascii="Arial" w:hAnsi="Arial" w:cs="Arial"/>
+                <w:lang w:val="es-MX"/>
+              </w:rPr>
+              <w:t>”</w:t>
+            </w:r>
+            <w:r>
+              <w:rPr>
+                <w:rFonts w:ascii="Arial" w:hAnsi="Arial" w:cs="Arial"/>
+                <w:lang w:val="es-MX"/>
+              </w:rPr>
+              <w:t xml:space="preserve"> en la tabla</w:t>
             </w:r>
             <w:r>
               <w:rPr>
@@ -1546,6 +1684,13 @@
                 <w:lang w:val="es-MX"/>
               </w:rPr>
               <w:t xml:space="preserve"> venta</w:t>
+            </w:r>
+            <w:r>
+              <w:rPr>
+                <w:rFonts w:ascii="Arial" w:hAnsi="Arial" w:cs="Arial"/>
+                <w:lang w:val="es-MX"/>
+              </w:rPr>
+              <w:t>.</w:t>
             </w:r>
           </w:p>
         </w:tc>
@@ -1678,7 +1823,7 @@
                 <w:rFonts w:ascii="Arial" w:hAnsi="Arial" w:cs="Arial"/>
                 <w:lang w:val="es-MX"/>
               </w:rPr>
-              <w:t>Se actualiza la entrega</w:t>
+              <w:t>Se actualiza el estado de la entrega.</w:t>
             </w:r>
           </w:p>
         </w:tc>
@@ -1753,8 +1898,109 @@
         </w:rPr>
         <w:t xml:space="preserve"> y se obtiene el código del cliente</w:t>
       </w:r>
+      <w:r>
+        <w:rPr>
+          <w:rFonts w:ascii="Arial" w:hAnsi="Arial" w:cs="Arial"/>
+        </w:rPr>
+        <w:t>.</w:t>
+      </w:r>
       <w:bookmarkStart w:id="2" w:name="_GoBack"/>
       <w:bookmarkEnd w:id="2"/>
+    </w:p>
+    <w:p>
+      <w:pPr>
+        <w:pStyle w:val="Ttulo5"/>
+        <w:rPr>
+          <w:rFonts w:ascii="Arial" w:hAnsi="Arial" w:cs="Arial"/>
+          <w:color w:val="auto"/>
+        </w:rPr>
+      </w:pPr>
+    </w:p>
+    <w:p>
+      <w:pPr>
+        <w:pStyle w:val="Ttulo5"/>
+        <w:rPr>
+          <w:rFonts w:ascii="Arial" w:hAnsi="Arial" w:cs="Arial"/>
+          <w:b/>
+          <w:color w:val="auto"/>
+        </w:rPr>
+      </w:pPr>
+      <w:r>
+        <w:rPr>
+          <w:rFonts w:ascii="Arial" w:hAnsi="Arial" w:cs="Arial"/>
+          <w:b/>
+          <w:color w:val="auto"/>
+        </w:rPr>
+        <w:t xml:space="preserve">Flujo de Sucesos Caso de Uso: Verificar </w:t>
+      </w:r>
+      <w:r>
+        <w:rPr>
+          <w:rFonts w:ascii="Arial" w:hAnsi="Arial" w:cs="Arial"/>
+          <w:b/>
+          <w:color w:val="auto"/>
+        </w:rPr>
+        <w:t>Producto</w:t>
+      </w:r>
+      <w:r>
+        <w:rPr>
+          <w:rFonts w:ascii="Arial" w:hAnsi="Arial" w:cs="Arial"/>
+          <w:b/>
+          <w:color w:val="auto"/>
+        </w:rPr>
+        <w:t xml:space="preserve"> </w:t>
+      </w:r>
+    </w:p>
+    <w:p>
+      <w:pPr>
+        <w:rPr>
+          <w:rFonts w:ascii="Arial" w:hAnsi="Arial" w:cs="Arial"/>
+          <w:b/>
+          <w:bCs/>
+        </w:rPr>
+      </w:pPr>
+    </w:p>
+    <w:p>
+      <w:pPr>
+        <w:rPr>
+          <w:rFonts w:ascii="Arial" w:hAnsi="Arial" w:cs="Arial"/>
+        </w:rPr>
+      </w:pPr>
+      <w:r>
+        <w:rPr>
+          <w:rFonts w:ascii="Arial" w:hAnsi="Arial" w:cs="Arial"/>
+        </w:rPr>
+        <w:t xml:space="preserve">Este caso de uso verifica si el </w:t>
+      </w:r>
+      <w:r>
+        <w:rPr>
+          <w:rFonts w:ascii="Arial" w:hAnsi="Arial" w:cs="Arial"/>
+        </w:rPr>
+        <w:t>Producto</w:t>
+      </w:r>
+      <w:r>
+        <w:rPr>
+          <w:rFonts w:ascii="Arial" w:hAnsi="Arial" w:cs="Arial"/>
+        </w:rPr>
+        <w:t xml:space="preserve"> </w:t>
+      </w:r>
+      <w:r>
+        <w:rPr>
+          <w:rFonts w:ascii="Arial" w:hAnsi="Arial" w:cs="Arial"/>
+        </w:rPr>
+        <w:t>se encuentra en stock</w:t>
+      </w:r>
+      <w:r>
+        <w:rPr>
+          <w:rFonts w:ascii="Arial" w:hAnsi="Arial" w:cs="Arial"/>
+        </w:rPr>
+        <w:t xml:space="preserve"> en el siste</w:t>
+      </w:r>
+      <w:r>
+        <w:rPr>
+          <w:rFonts w:ascii="Arial" w:hAnsi="Arial" w:cs="Arial"/>
+        </w:rPr>
+        <w:t>ma, si existe retorna verdadero y se obtiene el código del producto</w:t>
+      </w:r>
       <w:r>
         <w:rPr>
           <w:rFonts w:ascii="Arial" w:hAnsi="Arial" w:cs="Arial"/>
@@ -1794,7 +2040,7 @@
           <w:b/>
           <w:color w:val="auto"/>
         </w:rPr>
-        <w:t>Producto</w:t>
+        <w:t>Venta</w:t>
       </w:r>
       <w:r>
         <w:rPr>
@@ -1824,83 +2070,6 @@
         <w:rPr>
           <w:rFonts w:ascii="Arial" w:hAnsi="Arial" w:cs="Arial"/>
         </w:rPr>
-        <w:t xml:space="preserve">Este caso de uso verifica si el </w:t>
-      </w:r>
-      <w:r>
-        <w:rPr>
-          <w:rFonts w:ascii="Arial" w:hAnsi="Arial" w:cs="Arial"/>
-        </w:rPr>
-        <w:t>Producto</w:t>
-      </w:r>
-      <w:r>
-        <w:rPr>
-          <w:rFonts w:ascii="Arial" w:hAnsi="Arial" w:cs="Arial"/>
-        </w:rPr>
-        <w:t xml:space="preserve"> existe en el sistema, si existe retorna verdadero.</w:t>
-      </w:r>
-    </w:p>
-    <w:p>
-      <w:pPr>
-        <w:pStyle w:val="Ttulo5"/>
-        <w:rPr>
-          <w:rFonts w:ascii="Arial" w:hAnsi="Arial" w:cs="Arial"/>
-          <w:color w:val="auto"/>
-        </w:rPr>
-      </w:pPr>
-    </w:p>
-    <w:p>
-      <w:pPr>
-        <w:pStyle w:val="Ttulo5"/>
-        <w:rPr>
-          <w:rFonts w:ascii="Arial" w:hAnsi="Arial" w:cs="Arial"/>
-          <w:b/>
-          <w:color w:val="auto"/>
-        </w:rPr>
-      </w:pPr>
-      <w:r>
-        <w:rPr>
-          <w:rFonts w:ascii="Arial" w:hAnsi="Arial" w:cs="Arial"/>
-          <w:b/>
-          <w:color w:val="auto"/>
-        </w:rPr>
-        <w:t xml:space="preserve">Flujo de Sucesos Caso de Uso: Verificar </w:t>
-      </w:r>
-      <w:r>
-        <w:rPr>
-          <w:rFonts w:ascii="Arial" w:hAnsi="Arial" w:cs="Arial"/>
-          <w:b/>
-          <w:color w:val="auto"/>
-        </w:rPr>
-        <w:t>Venta</w:t>
-      </w:r>
-      <w:r>
-        <w:rPr>
-          <w:rFonts w:ascii="Arial" w:hAnsi="Arial" w:cs="Arial"/>
-          <w:b/>
-          <w:color w:val="auto"/>
-        </w:rPr>
-        <w:t xml:space="preserve"> </w:t>
-      </w:r>
-    </w:p>
-    <w:p>
-      <w:pPr>
-        <w:rPr>
-          <w:rFonts w:ascii="Arial" w:hAnsi="Arial" w:cs="Arial"/>
-          <w:b/>
-          <w:bCs/>
-        </w:rPr>
-      </w:pPr>
-    </w:p>
-    <w:p>
-      <w:pPr>
-        <w:rPr>
-          <w:rFonts w:ascii="Arial" w:hAnsi="Arial" w:cs="Arial"/>
-        </w:rPr>
-      </w:pPr>
-      <w:r>
-        <w:rPr>
-          <w:rFonts w:ascii="Arial" w:hAnsi="Arial" w:cs="Arial"/>
-        </w:rPr>
         <w:t xml:space="preserve">Este caso de uso </w:t>
       </w:r>
       <w:r>
@@ -1916,6 +2085,14 @@
           <w:lang w:val="es-MX" w:eastAsia="es-ES"/>
         </w:rPr>
         <w:t>verifica número de factura para obtener número de venta</w:t>
+      </w:r>
+      <w:r>
+        <w:rPr>
+          <w:rFonts w:ascii="Arial" w:eastAsia="Times New Roman" w:hAnsi="Arial" w:cs="Arial"/>
+          <w:szCs w:val="24"/>
+          <w:lang w:val="es-MX" w:eastAsia="es-ES"/>
+        </w:rPr>
+        <w:t>.</w:t>
       </w:r>
     </w:p>
     <w:p>
@@ -1952,8 +2129,8 @@
 </file>
 
 <file path=word/numbering.xml><?xml version="1.0" encoding="utf-8"?>
-<w:numbering xmlns:wpc="http://schemas.microsoft.com/office/word/2010/wordprocessingCanvas" xmlns:cx="http://schemas.microsoft.com/office/drawing/2014/chartex" xmlns:cx1="http://schemas.microsoft.com/office/drawing/2015/9/8/chartex" xmlns:cx2="http://schemas.microsoft.com/office/drawing/2015/10/21/chartex" xmlns:cx3="http://schemas.microsoft.com/office/drawing/2016/5/9/chartex" xmlns:cx4="http://schemas.microsoft.com/office/drawing/2016/5/10/chartex" xmlns:cx5="http://schemas.microsoft.com/office/drawing/2016/5/11/chartex" xmlns:cx6="http://schemas.microsoft.com/office/drawing/2016/5/12/chartex" xmlns:cx7="http://schemas.microsoft.com/office/drawing/2016/5/13/chartex" xmlns:cx8="http://schemas.microsoft.com/office/drawing/2016/5/14/chartex" xmlns:mc="http://schemas.openxmlformats.org/markup-compatibility/2006" xmlns:aink="http://schemas.microsoft.com/office/drawing/2016/ink" xmlns:am3d="http://schemas.microsoft.com/office/drawing/2017/model3d" xmlns:o="urn:schemas-microsoft-com:office:office" xmlns:r="http://schemas.openxmlformats.org/officeDocument/2006/relationships" xmlns:m="http://schemas.openxmlformats.org/officeDocument/2006/math" xmlns:v="urn:schemas-microsoft-com:vml" xmlns:wp14="http://schemas.microsoft.com/office/word/2010/wordprocessingDrawing" xmlns:wp="http://schemas.openxmlformats.org/drawingml/2006/wordprocessingDrawing" xmlns:w10="urn:schemas-microsoft-com:office:word" xmlns:w="http://schemas.openxmlformats.org/wordprocessingml/2006/main" xmlns:w14="http://schemas.microsoft.com/office/word/2010/wordml" xmlns:w15="http://schemas.microsoft.com/office/word/2012/wordml" xmlns:w16cid="http://schemas.microsoft.com/office/word/2016/wordml/cid" xmlns:w16se="http://schemas.microsoft.com/office/word/2015/wordml/symex" xmlns:wpg="http://schemas.microsoft.com/office/word/2010/wordprocessingGroup" xmlns:wpi="http://schemas.microsoft.com/office/word/2010/wordprocessingInk" xmlns:wne="http://schemas.microsoft.com/office/word/2006/wordml" xmlns:wps="http://schemas.microsoft.com/office/word/2010/wordprocessingShape" mc:Ignorable="w14 w15 w16se w16cid wp14">
-  <w:abstractNum w:abstractNumId="0" w15:restartNumberingAfterBreak="0">
+<w:numbering xmlns:wpc="http://schemas.microsoft.com/office/word/2010/wordprocessingCanvas" xmlns:mc="http://schemas.openxmlformats.org/markup-compatibility/2006" xmlns:o="urn:schemas-microsoft-com:office:office" xmlns:r="http://schemas.openxmlformats.org/officeDocument/2006/relationships" xmlns:m="http://schemas.openxmlformats.org/officeDocument/2006/math" xmlns:v="urn:schemas-microsoft-com:vml" xmlns:wp14="http://schemas.microsoft.com/office/word/2010/wordprocessingDrawing" xmlns:wp="http://schemas.openxmlformats.org/drawingml/2006/wordprocessingDrawing" xmlns:w10="urn:schemas-microsoft-com:office:word" xmlns:w="http://schemas.openxmlformats.org/wordprocessingml/2006/main" xmlns:w14="http://schemas.microsoft.com/office/word/2010/wordml" xmlns:wpg="http://schemas.microsoft.com/office/word/2010/wordprocessingGroup" xmlns:wpi="http://schemas.microsoft.com/office/word/2010/wordprocessingInk" xmlns:wne="http://schemas.microsoft.com/office/word/2006/wordml" xmlns:wps="http://schemas.microsoft.com/office/word/2010/wordprocessingShape" mc:Ignorable="w14 wp14">
+  <w:abstractNum w:abstractNumId="0">
     <w:nsid w:val="1B885B1D"/>
     <w:multiLevelType w:val="hybridMultilevel"/>
     <w:tmpl w:val="D1A8A19C"/>
@@ -2042,7 +2219,7 @@
       </w:pPr>
     </w:lvl>
   </w:abstractNum>
-  <w:abstractNum w:abstractNumId="1" w15:restartNumberingAfterBreak="0">
+  <w:abstractNum w:abstractNumId="1">
     <w:nsid w:val="2A553AE0"/>
     <w:multiLevelType w:val="hybridMultilevel"/>
     <w:tmpl w:val="D1A8A19C"/>
@@ -2131,7 +2308,7 @@
       </w:pPr>
     </w:lvl>
   </w:abstractNum>
-  <w:abstractNum w:abstractNumId="2" w15:restartNumberingAfterBreak="0">
+  <w:abstractNum w:abstractNumId="2">
     <w:nsid w:val="43293353"/>
     <w:multiLevelType w:val="hybridMultilevel"/>
     <w:tmpl w:val="D1A8A19C"/>
@@ -2220,7 +2397,7 @@
       </w:pPr>
     </w:lvl>
   </w:abstractNum>
-  <w:abstractNum w:abstractNumId="3" w15:restartNumberingAfterBreak="0">
+  <w:abstractNum w:abstractNumId="3">
     <w:nsid w:val="649C7614"/>
     <w:multiLevelType w:val="multilevel"/>
     <w:tmpl w:val="126ABA00"/>
@@ -2387,7 +2564,7 @@
 </file>
 
 <file path=word/styles.xml><?xml version="1.0" encoding="utf-8"?>
-<w:styles xmlns:mc="http://schemas.openxmlformats.org/markup-compatibility/2006" xmlns:r="http://schemas.openxmlformats.org/officeDocument/2006/relationships" xmlns:w="http://schemas.openxmlformats.org/wordprocessingml/2006/main" xmlns:w14="http://schemas.microsoft.com/office/word/2010/wordml" xmlns:w15="http://schemas.microsoft.com/office/word/2012/wordml" xmlns:w16cid="http://schemas.microsoft.com/office/word/2016/wordml/cid" xmlns:w16se="http://schemas.microsoft.com/office/word/2015/wordml/symex" mc:Ignorable="w14 w15 w16se w16cid">
+<w:styles xmlns:mc="http://schemas.openxmlformats.org/markup-compatibility/2006" xmlns:r="http://schemas.openxmlformats.org/officeDocument/2006/relationships" xmlns:w="http://schemas.openxmlformats.org/wordprocessingml/2006/main" xmlns:w14="http://schemas.microsoft.com/office/word/2010/wordml" mc:Ignorable="w14">
   <w:docDefaults>
     <w:rPrDefault>
       <w:rPr>
@@ -2403,382 +2580,777 @@
       </w:pPr>
     </w:pPrDefault>
   </w:docDefaults>
-  <w:latentStyles w:defLockedState="0" w:defUIPriority="99" w:defSemiHidden="0" w:defUnhideWhenUsed="0" w:defQFormat="0" w:count="375">
-    <w:lsdException w:name="Normal" w:uiPriority="0" w:qFormat="1"/>
-    <w:lsdException w:name="heading 1" w:uiPriority="0" w:qFormat="1"/>
-    <w:lsdException w:name="heading 2" w:semiHidden="1" w:uiPriority="0" w:unhideWhenUsed="1" w:qFormat="1"/>
-    <w:lsdException w:name="heading 3" w:semiHidden="1" w:uiPriority="0" w:unhideWhenUsed="1" w:qFormat="1"/>
-    <w:lsdException w:name="heading 4" w:semiHidden="1" w:uiPriority="0" w:unhideWhenUsed="1" w:qFormat="1"/>
-    <w:lsdException w:name="heading 5" w:semiHidden="1" w:uiPriority="9" w:unhideWhenUsed="1" w:qFormat="1"/>
-    <w:lsdException w:name="heading 6" w:semiHidden="1" w:uiPriority="0" w:unhideWhenUsed="1" w:qFormat="1"/>
-    <w:lsdException w:name="heading 7" w:semiHidden="1" w:uiPriority="0" w:unhideWhenUsed="1" w:qFormat="1"/>
-    <w:lsdException w:name="heading 8" w:semiHidden="1" w:uiPriority="0" w:unhideWhenUsed="1" w:qFormat="1"/>
-    <w:lsdException w:name="heading 9" w:semiHidden="1" w:uiPriority="0" w:unhideWhenUsed="1" w:qFormat="1"/>
-    <w:lsdException w:name="index 1" w:semiHidden="1" w:unhideWhenUsed="1"/>
-    <w:lsdException w:name="index 2" w:semiHidden="1" w:unhideWhenUsed="1"/>
-    <w:lsdException w:name="index 3" w:semiHidden="1" w:unhideWhenUsed="1"/>
-    <w:lsdException w:name="index 4" w:semiHidden="1" w:unhideWhenUsed="1"/>
-    <w:lsdException w:name="index 5" w:semiHidden="1" w:unhideWhenUsed="1"/>
-    <w:lsdException w:name="index 6" w:semiHidden="1" w:unhideWhenUsed="1"/>
-    <w:lsdException w:name="index 7" w:semiHidden="1" w:unhideWhenUsed="1"/>
-    <w:lsdException w:name="index 8" w:semiHidden="1" w:unhideWhenUsed="1"/>
-    <w:lsdException w:name="index 9" w:semiHidden="1" w:unhideWhenUsed="1"/>
-    <w:lsdException w:name="toc 1" w:semiHidden="1" w:uiPriority="39" w:unhideWhenUsed="1"/>
-    <w:lsdException w:name="toc 2" w:semiHidden="1" w:uiPriority="39" w:unhideWhenUsed="1"/>
-    <w:lsdException w:name="toc 3" w:semiHidden="1" w:uiPriority="39" w:unhideWhenUsed="1"/>
-    <w:lsdException w:name="toc 4" w:semiHidden="1" w:uiPriority="39" w:unhideWhenUsed="1"/>
-    <w:lsdException w:name="toc 5" w:semiHidden="1" w:uiPriority="39" w:unhideWhenUsed="1"/>
-    <w:lsdException w:name="toc 6" w:semiHidden="1" w:uiPriority="39" w:unhideWhenUsed="1"/>
-    <w:lsdException w:name="toc 7" w:semiHidden="1" w:uiPriority="39" w:unhideWhenUsed="1"/>
-    <w:lsdException w:name="toc 8" w:semiHidden="1" w:uiPriority="39" w:unhideWhenUsed="1"/>
-    <w:lsdException w:name="toc 9" w:semiHidden="1" w:uiPriority="39" w:unhideWhenUsed="1"/>
-    <w:lsdException w:name="Normal Indent" w:semiHidden="1" w:unhideWhenUsed="1"/>
-    <w:lsdException w:name="footnote text" w:semiHidden="1" w:unhideWhenUsed="1"/>
-    <w:lsdException w:name="annotation text" w:semiHidden="1" w:unhideWhenUsed="1"/>
-    <w:lsdException w:name="header" w:semiHidden="1" w:unhideWhenUsed="1"/>
-    <w:lsdException w:name="footer" w:semiHidden="1" w:unhideWhenUsed="1"/>
-    <w:lsdException w:name="index heading" w:semiHidden="1" w:unhideWhenUsed="1"/>
-    <w:lsdException w:name="caption" w:semiHidden="1" w:uiPriority="35" w:unhideWhenUsed="1" w:qFormat="1"/>
-    <w:lsdException w:name="table of figures" w:semiHidden="1" w:unhideWhenUsed="1"/>
-    <w:lsdException w:name="envelope address" w:semiHidden="1" w:unhideWhenUsed="1"/>
-    <w:lsdException w:name="envelope return" w:semiHidden="1" w:unhideWhenUsed="1"/>
-    <w:lsdException w:name="footnote reference" w:semiHidden="1" w:unhideWhenUsed="1"/>
-    <w:lsdException w:name="annotation reference" w:semiHidden="1" w:unhideWhenUsed="1"/>
-    <w:lsdException w:name="line number" w:semiHidden="1" w:unhideWhenUsed="1"/>
-    <w:lsdException w:name="page number" w:semiHidden="1" w:unhideWhenUsed="1"/>
-    <w:lsdException w:name="endnote reference" w:semiHidden="1" w:unhideWhenUsed="1"/>
-    <w:lsdException w:name="endnote text" w:semiHidden="1" w:unhideWhenUsed="1"/>
-    <w:lsdException w:name="table of authorities" w:semiHidden="1" w:unhideWhenUsed="1"/>
-    <w:lsdException w:name="macro" w:semiHidden="1" w:unhideWhenUsed="1"/>
-    <w:lsdException w:name="toa heading" w:semiHidden="1" w:unhideWhenUsed="1"/>
-    <w:lsdException w:name="List" w:semiHidden="1" w:unhideWhenUsed="1"/>
-    <w:lsdException w:name="List Bullet" w:semiHidden="1" w:unhideWhenUsed="1"/>
-    <w:lsdException w:name="List Number" w:semiHidden="1" w:unhideWhenUsed="1"/>
-    <w:lsdException w:name="List 2" w:semiHidden="1" w:unhideWhenUsed="1"/>
-    <w:lsdException w:name="List 3" w:semiHidden="1" w:unhideWhenUsed="1"/>
-    <w:lsdException w:name="List 4" w:semiHidden="1" w:unhideWhenUsed="1"/>
-    <w:lsdException w:name="List 5" w:semiHidden="1" w:unhideWhenUsed="1"/>
-    <w:lsdException w:name="List Bullet 2" w:semiHidden="1" w:unhideWhenUsed="1"/>
-    <w:lsdException w:name="List Bullet 3" w:semiHidden="1" w:unhideWhenUsed="1"/>
-    <w:lsdException w:name="List Bullet 4" w:semiHidden="1" w:unhideWhenUsed="1"/>
-    <w:lsdException w:name="List Bullet 5" w:semiHidden="1" w:unhideWhenUsed="1"/>
-    <w:lsdException w:name="List Number 2" w:semiHidden="1" w:unhideWhenUsed="1"/>
-    <w:lsdException w:name="List Number 3" w:semiHidden="1" w:unhideWhenUsed="1"/>
-    <w:lsdException w:name="List Number 4" w:semiHidden="1" w:unhideWhenUsed="1"/>
-    <w:lsdException w:name="List Number 5" w:semiHidden="1" w:unhideWhenUsed="1"/>
-    <w:lsdException w:name="Title" w:uiPriority="10" w:qFormat="1"/>
-    <w:lsdException w:name="Closing" w:semiHidden="1" w:unhideWhenUsed="1"/>
-    <w:lsdException w:name="Signature" w:semiHidden="1" w:unhideWhenUsed="1"/>
-    <w:lsdException w:name="Default Paragraph Font" w:semiHidden="1" w:uiPriority="1" w:unhideWhenUsed="1"/>
-    <w:lsdException w:name="Body Text" w:semiHidden="1" w:unhideWhenUsed="1"/>
-    <w:lsdException w:name="Body Text Indent" w:semiHidden="1" w:unhideWhenUsed="1"/>
-    <w:lsdException w:name="List Continue" w:semiHidden="1" w:unhideWhenUsed="1"/>
-    <w:lsdException w:name="List Continue 2" w:semiHidden="1" w:unhideWhenUsed="1"/>
-    <w:lsdException w:name="List Continue 3" w:semiHidden="1" w:unhideWhenUsed="1"/>
-    <w:lsdException w:name="List Continue 4" w:semiHidden="1" w:unhideWhenUsed="1"/>
-    <w:lsdException w:name="List Continue 5" w:semiHidden="1" w:unhideWhenUsed="1"/>
-    <w:lsdException w:name="Message Header" w:semiHidden="1" w:unhideWhenUsed="1"/>
-    <w:lsdException w:name="Subtitle" w:uiPriority="11" w:qFormat="1"/>
-    <w:lsdException w:name="Salutation" w:semiHidden="1" w:unhideWhenUsed="1"/>
-    <w:lsdException w:name="Date" w:semiHidden="1" w:unhideWhenUsed="1"/>
-    <w:lsdException w:name="Body Text First Indent" w:semiHidden="1" w:unhideWhenUsed="1"/>
-    <w:lsdException w:name="Body Text First Indent 2" w:semiHidden="1" w:unhideWhenUsed="1"/>
-    <w:lsdException w:name="Note Heading" w:semiHidden="1" w:unhideWhenUsed="1"/>
-    <w:lsdException w:name="Body Text 2" w:semiHidden="1" w:unhideWhenUsed="1"/>
-    <w:lsdException w:name="Body Text 3" w:semiHidden="1" w:unhideWhenUsed="1"/>
-    <w:lsdException w:name="Body Text Indent 2" w:semiHidden="1" w:unhideWhenUsed="1"/>
-    <w:lsdException w:name="Body Text Indent 3" w:semiHidden="1" w:unhideWhenUsed="1"/>
-    <w:lsdException w:name="Block Text" w:semiHidden="1" w:unhideWhenUsed="1"/>
-    <w:lsdException w:name="Hyperlink" w:semiHidden="1" w:unhideWhenUsed="1"/>
-    <w:lsdException w:name="FollowedHyperlink" w:semiHidden="1" w:unhideWhenUsed="1"/>
-    <w:lsdException w:name="Strong" w:uiPriority="22" w:qFormat="1"/>
-    <w:lsdException w:name="Emphasis" w:uiPriority="20" w:qFormat="1"/>
-    <w:lsdException w:name="Document Map" w:semiHidden="1" w:unhideWhenUsed="1"/>
-    <w:lsdException w:name="Plain Text" w:semiHidden="1" w:unhideWhenUsed="1"/>
-    <w:lsdException w:name="E-mail Signature" w:semiHidden="1" w:unhideWhenUsed="1"/>
-    <w:lsdException w:name="HTML Top of Form" w:semiHidden="1" w:unhideWhenUsed="1"/>
-    <w:lsdException w:name="HTML Bottom of Form" w:semiHidden="1" w:unhideWhenUsed="1"/>
-    <w:lsdException w:name="Normal (Web)" w:semiHidden="1" w:unhideWhenUsed="1"/>
-    <w:lsdException w:name="HTML Acronym" w:semiHidden="1" w:unhideWhenUsed="1"/>
-    <w:lsdException w:name="HTML Address" w:semiHidden="1" w:unhideWhenUsed="1"/>
-    <w:lsdException w:name="HTML Cite" w:semiHidden="1" w:unhideWhenUsed="1"/>
-    <w:lsdException w:name="HTML Code" w:semiHidden="1" w:unhideWhenUsed="1"/>
-    <w:lsdException w:name="HTML Definition" w:semiHidden="1" w:unhideWhenUsed="1"/>
-    <w:lsdException w:name="HTML Keyboard" w:semiHidden="1" w:unhideWhenUsed="1"/>
-    <w:lsdException w:name="HTML Preformatted" w:semiHidden="1" w:unhideWhenUsed="1"/>
-    <w:lsdException w:name="HTML Sample" w:semiHidden="1" w:unhideWhenUsed="1"/>
-    <w:lsdException w:name="HTML Typewriter" w:semiHidden="1" w:unhideWhenUsed="1"/>
-    <w:lsdException w:name="HTML Variable" w:semiHidden="1" w:unhideWhenUsed="1"/>
-    <w:lsdException w:name="Normal Table" w:semiHidden="1" w:unhideWhenUsed="1"/>
-    <w:lsdException w:name="annotation subject" w:semiHidden="1" w:unhideWhenUsed="1"/>
-    <w:lsdException w:name="No List" w:semiHidden="1" w:unhideWhenUsed="1"/>
-    <w:lsdException w:name="Outline List 1" w:semiHidden="1" w:unhideWhenUsed="1"/>
-    <w:lsdException w:name="Outline List 2" w:semiHidden="1" w:unhideWhenUsed="1"/>
-    <w:lsdException w:name="Outline List 3" w:semiHidden="1" w:unhideWhenUsed="1"/>
-    <w:lsdException w:name="Table Simple 1" w:semiHidden="1" w:unhideWhenUsed="1"/>
-    <w:lsdException w:name="Table Simple 2" w:semiHidden="1" w:unhideWhenUsed="1"/>
-    <w:lsdException w:name="Table Simple 3" w:semiHidden="1" w:unhideWhenUsed="1"/>
-    <w:lsdException w:name="Table Classic 1" w:semiHidden="1" w:unhideWhenUsed="1"/>
-    <w:lsdException w:name="Table Classic 2" w:semiHidden="1" w:unhideWhenUsed="1"/>
-    <w:lsdException w:name="Table Classic 3" w:semiHidden="1" w:unhideWhenUsed="1"/>
-    <w:lsdException w:name="Table Classic 4" w:semiHidden="1" w:unhideWhenUsed="1"/>
-    <w:lsdException w:name="Table Colorful 1" w:semiHidden="1" w:unhideWhenUsed="1"/>
-    <w:lsdException w:name="Table Colorful 2" w:semiHidden="1" w:unhideWhenUsed="1"/>
-    <w:lsdException w:name="Table Colorful 3" w:semiHidden="1" w:unhideWhenUsed="1"/>
-    <w:lsdException w:name="Table Columns 1" w:semiHidden="1" w:unhideWhenUsed="1"/>
-    <w:lsdException w:name="Table Columns 2" w:semiHidden="1" w:unhideWhenUsed="1"/>
-    <w:lsdException w:name="Table Columns 3" w:semiHidden="1" w:unhideWhenUsed="1"/>
-    <w:lsdException w:name="Table Columns 4" w:semiHidden="1" w:unhideWhenUsed="1"/>
-    <w:lsdException w:name="Table Columns 5" w:semiHidden="1" w:unhideWhenUsed="1"/>
-    <w:lsdException w:name="Table Grid 1" w:semiHidden="1" w:unhideWhenUsed="1"/>
-    <w:lsdException w:name="Table Grid 2" w:semiHidden="1" w:unhideWhenUsed="1"/>
-    <w:lsdException w:name="Table Grid 3" w:semiHidden="1" w:unhideWhenUsed="1"/>
-    <w:lsdException w:name="Table Grid 4" w:semiHidden="1" w:unhideWhenUsed="1"/>
-    <w:lsdException w:name="Table Grid 5" w:semiHidden="1" w:unhideWhenUsed="1"/>
-    <w:lsdException w:name="Table Grid 6" w:semiHidden="1" w:unhideWhenUsed="1"/>
-    <w:lsdException w:name="Table Grid 7" w:semiHidden="1" w:unhideWhenUsed="1"/>
-    <w:lsdException w:name="Table Grid 8" w:semiHidden="1" w:unhideWhenUsed="1"/>
-    <w:lsdException w:name="Table List 1" w:semiHidden="1" w:unhideWhenUsed="1"/>
-    <w:lsdException w:name="Table List 2" w:semiHidden="1" w:unhideWhenUsed="1"/>
-    <w:lsdException w:name="Table List 3" w:semiHidden="1" w:unhideWhenUsed="1"/>
-    <w:lsdException w:name="Table List 4" w:semiHidden="1" w:unhideWhenUsed="1"/>
-    <w:lsdException w:name="Table List 5" w:semiHidden="1" w:unhideWhenUsed="1"/>
-    <w:lsdException w:name="Table List 6" w:semiHidden="1" w:unhideWhenUsed="1"/>
-    <w:lsdException w:name="Table List 7" w:semiHidden="1" w:unhideWhenUsed="1"/>
-    <w:lsdException w:name="Table List 8" w:semiHidden="1" w:unhideWhenUsed="1"/>
-    <w:lsdException w:name="Table 3D effects 1" w:semiHidden="1" w:unhideWhenUsed="1"/>
-    <w:lsdException w:name="Table 3D effects 2" w:semiHidden="1" w:unhideWhenUsed="1"/>
-    <w:lsdException w:name="Table 3D effects 3" w:semiHidden="1" w:unhideWhenUsed="1"/>
-    <w:lsdException w:name="Table Contemporary" w:semiHidden="1" w:unhideWhenUsed="1"/>
-    <w:lsdException w:name="Table Elegant" w:semiHidden="1" w:unhideWhenUsed="1"/>
-    <w:lsdException w:name="Table Professional" w:semiHidden="1" w:unhideWhenUsed="1"/>
-    <w:lsdException w:name="Table Subtle 1" w:semiHidden="1" w:unhideWhenUsed="1"/>
-    <w:lsdException w:name="Table Subtle 2" w:semiHidden="1" w:unhideWhenUsed="1"/>
-    <w:lsdException w:name="Table Web 1" w:semiHidden="1" w:unhideWhenUsed="1"/>
-    <w:lsdException w:name="Table Web 2" w:semiHidden="1" w:unhideWhenUsed="1"/>
-    <w:lsdException w:name="Table Web 3" w:semiHidden="1" w:unhideWhenUsed="1"/>
-    <w:lsdException w:name="Balloon Text" w:semiHidden="1" w:unhideWhenUsed="1"/>
-    <w:lsdException w:name="Table Grid" w:semiHidden="1" w:uiPriority="59" w:unhideWhenUsed="1"/>
-    <w:lsdException w:name="Table Theme" w:semiHidden="1" w:unhideWhenUsed="1"/>
-    <w:lsdException w:name="Placeholder Text" w:semiHidden="1"/>
-    <w:lsdException w:name="No Spacing" w:uiPriority="1" w:qFormat="1"/>
-    <w:lsdException w:name="Light Shading" w:uiPriority="60"/>
-    <w:lsdException w:name="Light List" w:uiPriority="61"/>
-    <w:lsdException w:name="Light Grid" w:uiPriority="62"/>
-    <w:lsdException w:name="Medium Shading 1" w:uiPriority="63"/>
-    <w:lsdException w:name="Medium Shading 2" w:uiPriority="64"/>
-    <w:lsdException w:name="Medium List 1" w:uiPriority="65"/>
-    <w:lsdException w:name="Medium List 2" w:uiPriority="66"/>
-    <w:lsdException w:name="Medium Grid 1" w:uiPriority="67"/>
-    <w:lsdException w:name="Medium Grid 2" w:uiPriority="68"/>
-    <w:lsdException w:name="Medium Grid 3" w:uiPriority="69"/>
-    <w:lsdException w:name="Dark List" w:uiPriority="70"/>
-    <w:lsdException w:name="Colorful Shading" w:uiPriority="71"/>
-    <w:lsdException w:name="Colorful List" w:uiPriority="72"/>
-    <w:lsdException w:name="Colorful Grid" w:uiPriority="73"/>
-    <w:lsdException w:name="Light Shading Accent 1" w:uiPriority="60"/>
-    <w:lsdException w:name="Light List Accent 1" w:uiPriority="61"/>
-    <w:lsdException w:name="Light Grid Accent 1" w:uiPriority="62"/>
-    <w:lsdException w:name="Medium Shading 1 Accent 1" w:uiPriority="63"/>
-    <w:lsdException w:name="Medium Shading 2 Accent 1" w:uiPriority="64"/>
-    <w:lsdException w:name="Medium List 1 Accent 1" w:uiPriority="65"/>
-    <w:lsdException w:name="Revision" w:semiHidden="1"/>
-    <w:lsdException w:name="List Paragraph" w:uiPriority="34" w:qFormat="1"/>
-    <w:lsdException w:name="Quote" w:uiPriority="29" w:qFormat="1"/>
-    <w:lsdException w:name="Intense Quote" w:uiPriority="30" w:qFormat="1"/>
-    <w:lsdException w:name="Medium List 2 Accent 1" w:uiPriority="66"/>
-    <w:lsdException w:name="Medium Grid 1 Accent 1" w:uiPriority="67"/>
-    <w:lsdException w:name="Medium Grid 2 Accent 1" w:uiPriority="68"/>
-    <w:lsdException w:name="Medium Grid 3 Accent 1" w:uiPriority="69"/>
-    <w:lsdException w:name="Dark List Accent 1" w:uiPriority="70"/>
-    <w:lsdException w:name="Colorful Shading Accent 1" w:uiPriority="71"/>
-    <w:lsdException w:name="Colorful List Accent 1" w:uiPriority="72"/>
-    <w:lsdException w:name="Colorful Grid Accent 1" w:uiPriority="73"/>
-    <w:lsdException w:name="Light Shading Accent 2" w:uiPriority="60"/>
-    <w:lsdException w:name="Light List Accent 2" w:uiPriority="61"/>
-    <w:lsdException w:name="Light Grid Accent 2" w:uiPriority="62"/>
-    <w:lsdException w:name="Medium Shading 1 Accent 2" w:uiPriority="63"/>
-    <w:lsdException w:name="Medium Shading 2 Accent 2" w:uiPriority="64"/>
-    <w:lsdException w:name="Medium List 1 Accent 2" w:uiPriority="65"/>
-    <w:lsdException w:name="Medium List 2 Accent 2" w:uiPriority="66"/>
-    <w:lsdException w:name="Medium Grid 1 Accent 2" w:uiPriority="67"/>
-    <w:lsdException w:name="Medium Grid 2 Accent 2" w:uiPriority="68"/>
-    <w:lsdException w:name="Medium Grid 3 Accent 2" w:uiPriority="69"/>
-    <w:lsdException w:name="Dark List Accent 2" w:uiPriority="70"/>
-    <w:lsdException w:name="Colorful Shading Accent 2" w:uiPriority="71"/>
-    <w:lsdException w:name="Colorful List Accent 2" w:uiPriority="72"/>
-    <w:lsdException w:name="Colorful Grid Accent 2" w:uiPriority="73"/>
-    <w:lsdException w:name="Light Shading Accent 3" w:uiPriority="60"/>
-    <w:lsdException w:name="Light List Accent 3" w:uiPriority="61"/>
-    <w:lsdException w:name="Light Grid Accent 3" w:uiPriority="62"/>
-    <w:lsdException w:name="Medium Shading 1 Accent 3" w:uiPriority="63"/>
-    <w:lsdException w:name="Medium Shading 2 Accent 3" w:uiPriority="64"/>
-    <w:lsdException w:name="Medium List 1 Accent 3" w:uiPriority="65"/>
-    <w:lsdException w:name="Medium List 2 Accent 3" w:uiPriority="66"/>
-    <w:lsdException w:name="Medium Grid 1 Accent 3" w:uiPriority="67"/>
-    <w:lsdException w:name="Medium Grid 2 Accent 3" w:uiPriority="68"/>
-    <w:lsdException w:name="Medium Grid 3 Accent 3" w:uiPriority="69"/>
-    <w:lsdException w:name="Dark List Accent 3" w:uiPriority="70"/>
-    <w:lsdException w:name="Colorful Shading Accent 3" w:uiPriority="71"/>
-    <w:lsdException w:name="Colorful List Accent 3" w:uiPriority="72"/>
-    <w:lsdException w:name="Colorful Grid Accent 3" w:uiPriority="73"/>
-    <w:lsdException w:name="Light Shading Accent 4" w:uiPriority="60"/>
-    <w:lsdException w:name="Light List Accent 4" w:uiPriority="61"/>
-    <w:lsdException w:name="Light Grid Accent 4" w:uiPriority="62"/>
-    <w:lsdException w:name="Medium Shading 1 Accent 4" w:uiPriority="63"/>
-    <w:lsdException w:name="Medium Shading 2 Accent 4" w:uiPriority="64"/>
-    <w:lsdException w:name="Medium List 1 Accent 4" w:uiPriority="65"/>
-    <w:lsdException w:name="Medium List 2 Accent 4" w:uiPriority="66"/>
-    <w:lsdException w:name="Medium Grid 1 Accent 4" w:uiPriority="67"/>
-    <w:lsdException w:name="Medium Grid 2 Accent 4" w:uiPriority="68"/>
-    <w:lsdException w:name="Medium Grid 3 Accent 4" w:uiPriority="69"/>
-    <w:lsdException w:name="Dark List Accent 4" w:uiPriority="70"/>
-    <w:lsdException w:name="Colorful Shading Accent 4" w:uiPriority="71"/>
-    <w:lsdException w:name="Colorful List Accent 4" w:uiPriority="72"/>
-    <w:lsdException w:name="Colorful Grid Accent 4" w:uiPriority="73"/>
-    <w:lsdException w:name="Light Shading Accent 5" w:uiPriority="60"/>
-    <w:lsdException w:name="Light List Accent 5" w:uiPriority="61"/>
-    <w:lsdException w:name="Light Grid Accent 5" w:uiPriority="62"/>
-    <w:lsdException w:name="Medium Shading 1 Accent 5" w:uiPriority="63"/>
-    <w:lsdException w:name="Medium Shading 2 Accent 5" w:uiPriority="64"/>
-    <w:lsdException w:name="Medium List 1 Accent 5" w:uiPriority="65"/>
-    <w:lsdException w:name="Medium List 2 Accent 5" w:uiPriority="66"/>
-    <w:lsdException w:name="Medium Grid 1 Accent 5" w:uiPriority="67"/>
-    <w:lsdException w:name="Medium Grid 2 Accent 5" w:uiPriority="68"/>
-    <w:lsdException w:name="Medium Grid 3 Accent 5" w:uiPriority="69"/>
-    <w:lsdException w:name="Dark List Accent 5" w:uiPriority="70"/>
-    <w:lsdException w:name="Colorful Shading Accent 5" w:uiPriority="71"/>
-    <w:lsdException w:name="Colorful List Accent 5" w:uiPriority="72"/>
-    <w:lsdException w:name="Colorful Grid Accent 5" w:uiPriority="73"/>
-    <w:lsdException w:name="Light Shading Accent 6" w:uiPriority="60"/>
-    <w:lsdException w:name="Light List Accent 6" w:uiPriority="61"/>
-    <w:lsdException w:name="Light Grid Accent 6" w:uiPriority="62"/>
-    <w:lsdException w:name="Medium Shading 1 Accent 6" w:uiPriority="63"/>
-    <w:lsdException w:name="Medium Shading 2 Accent 6" w:uiPriority="64"/>
-    <w:lsdException w:name="Medium List 1 Accent 6" w:uiPriority="65"/>
-    <w:lsdException w:name="Medium List 2 Accent 6" w:uiPriority="66"/>
-    <w:lsdException w:name="Medium Grid 1 Accent 6" w:uiPriority="67"/>
-    <w:lsdException w:name="Medium Grid 2 Accent 6" w:uiPriority="68"/>
-    <w:lsdException w:name="Medium Grid 3 Accent 6" w:uiPriority="69"/>
-    <w:lsdException w:name="Dark List Accent 6" w:uiPriority="70"/>
-    <w:lsdException w:name="Colorful Shading Accent 6" w:uiPriority="71"/>
-    <w:lsdException w:name="Colorful List Accent 6" w:uiPriority="72"/>
-    <w:lsdException w:name="Colorful Grid Accent 6" w:uiPriority="73"/>
-    <w:lsdException w:name="Subtle Emphasis" w:uiPriority="19" w:qFormat="1"/>
-    <w:lsdException w:name="Intense Emphasis" w:uiPriority="21" w:qFormat="1"/>
-    <w:lsdException w:name="Subtle Reference" w:uiPriority="31" w:qFormat="1"/>
-    <w:lsdException w:name="Intense Reference" w:uiPriority="32" w:qFormat="1"/>
-    <w:lsdException w:name="Book Title" w:uiPriority="33" w:qFormat="1"/>
-    <w:lsdException w:name="Bibliography" w:semiHidden="1" w:uiPriority="37" w:unhideWhenUsed="1"/>
-    <w:lsdException w:name="TOC Heading" w:semiHidden="1" w:uiPriority="39" w:unhideWhenUsed="1" w:qFormat="1"/>
-    <w:lsdException w:name="Plain Table 1" w:uiPriority="41"/>
-    <w:lsdException w:name="Plain Table 2" w:uiPriority="42"/>
-    <w:lsdException w:name="Plain Table 3" w:uiPriority="43"/>
-    <w:lsdException w:name="Plain Table 4" w:uiPriority="44"/>
-    <w:lsdException w:name="Plain Table 5" w:uiPriority="45"/>
-    <w:lsdException w:name="Grid Table Light" w:uiPriority="40"/>
-    <w:lsdException w:name="Grid Table 1 Light" w:uiPriority="46"/>
-    <w:lsdException w:name="Grid Table 2" w:uiPriority="47"/>
-    <w:lsdException w:name="Grid Table 3" w:uiPriority="48"/>
-    <w:lsdException w:name="Grid Table 4" w:uiPriority="49"/>
-    <w:lsdException w:name="Grid Table 5 Dark" w:uiPriority="50"/>
-    <w:lsdException w:name="Grid Table 6 Colorful" w:uiPriority="51"/>
-    <w:lsdException w:name="Grid Table 7 Colorful" w:uiPriority="52"/>
-    <w:lsdException w:name="Grid Table 1 Light Accent 1" w:uiPriority="46"/>
-    <w:lsdException w:name="Grid Table 2 Accent 1" w:uiPriority="47"/>
-    <w:lsdException w:name="Grid Table 3 Accent 1" w:uiPriority="48"/>
-    <w:lsdException w:name="Grid Table 4 Accent 1" w:uiPriority="49"/>
-    <w:lsdException w:name="Grid Table 5 Dark Accent 1" w:uiPriority="50"/>
-    <w:lsdException w:name="Grid Table 6 Colorful Accent 1" w:uiPriority="51"/>
-    <w:lsdException w:name="Grid Table 7 Colorful Accent 1" w:uiPriority="52"/>
-    <w:lsdException w:name="Grid Table 1 Light Accent 2" w:uiPriority="46"/>
-    <w:lsdException w:name="Grid Table 2 Accent 2" w:uiPriority="47"/>
-    <w:lsdException w:name="Grid Table 3 Accent 2" w:uiPriority="48"/>
-    <w:lsdException w:name="Grid Table 4 Accent 2" w:uiPriority="49"/>
-    <w:lsdException w:name="Grid Table 5 Dark Accent 2" w:uiPriority="50"/>
-    <w:lsdException w:name="Grid Table 6 Colorful Accent 2" w:uiPriority="51"/>
-    <w:lsdException w:name="Grid Table 7 Colorful Accent 2" w:uiPriority="52"/>
-    <w:lsdException w:name="Grid Table 1 Light Accent 3" w:uiPriority="46"/>
-    <w:lsdException w:name="Grid Table 2 Accent 3" w:uiPriority="47"/>
-    <w:lsdException w:name="Grid Table 3 Accent 3" w:uiPriority="48"/>
-    <w:lsdException w:name="Grid Table 4 Accent 3" w:uiPriority="49"/>
-    <w:lsdException w:name="Grid Table 5 Dark Accent 3" w:uiPriority="50"/>
-    <w:lsdException w:name="Grid Table 6 Colorful Accent 3" w:uiPriority="51"/>
-    <w:lsdException w:name="Grid Table 7 Colorful Accent 3" w:uiPriority="52"/>
-    <w:lsdException w:name="Grid Table 1 Light Accent 4" w:uiPriority="46"/>
-    <w:lsdException w:name="Grid Table 2 Accent 4" w:uiPriority="47"/>
-    <w:lsdException w:name="Grid Table 3 Accent 4" w:uiPriority="48"/>
-    <w:lsdException w:name="Grid Table 4 Accent 4" w:uiPriority="49"/>
-    <w:lsdException w:name="Grid Table 5 Dark Accent 4" w:uiPriority="50"/>
-    <w:lsdException w:name="Grid Table 6 Colorful Accent 4" w:uiPriority="51"/>
-    <w:lsdException w:name="Grid Table 7 Colorful Accent 4" w:uiPriority="52"/>
-    <w:lsdException w:name="Grid Table 1 Light Accent 5" w:uiPriority="46"/>
-    <w:lsdException w:name="Grid Table 2 Accent 5" w:uiPriority="47"/>
-    <w:lsdException w:name="Grid Table 3 Accent 5" w:uiPriority="48"/>
-    <w:lsdException w:name="Grid Table 4 Accent 5" w:uiPriority="49"/>
-    <w:lsdException w:name="Grid Table 5 Dark Accent 5" w:uiPriority="50"/>
-    <w:lsdException w:name="Grid Table 6 Colorful Accent 5" w:uiPriority="51"/>
-    <w:lsdException w:name="Grid Table 7 Colorful Accent 5" w:uiPriority="52"/>
-    <w:lsdException w:name="Grid Table 1 Light Accent 6" w:uiPriority="46"/>
-    <w:lsdException w:name="Grid Table 2 Accent 6" w:uiPriority="47"/>
-    <w:lsdException w:name="Grid Table 3 Accent 6" w:uiPriority="48"/>
-    <w:lsdException w:name="Grid Table 4 Accent 6" w:uiPriority="49"/>
-    <w:lsdException w:name="Grid Table 5 Dark Accent 6" w:uiPriority="50"/>
-    <w:lsdException w:name="Grid Table 6 Colorful Accent 6" w:uiPriority="51"/>
-    <w:lsdException w:name="Grid Table 7 Colorful Accent 6" w:uiPriority="52"/>
-    <w:lsdException w:name="List Table 1 Light" w:uiPriority="46"/>
-    <w:lsdException w:name="List Table 2" w:uiPriority="47"/>
-    <w:lsdException w:name="List Table 3" w:uiPriority="48"/>
-    <w:lsdException w:name="List Table 4" w:uiPriority="49"/>
-    <w:lsdException w:name="List Table 5 Dark" w:uiPriority="50"/>
-    <w:lsdException w:name="List Table 6 Colorful" w:uiPriority="51"/>
-    <w:lsdException w:name="List Table 7 Colorful" w:uiPriority="52"/>
-    <w:lsdException w:name="List Table 1 Light Accent 1" w:uiPriority="46"/>
-    <w:lsdException w:name="List Table 2 Accent 1" w:uiPriority="47"/>
-    <w:lsdException w:name="List Table 3 Accent 1" w:uiPriority="48"/>
-    <w:lsdException w:name="List Table 4 Accent 1" w:uiPriority="49"/>
-    <w:lsdException w:name="List Table 5 Dark Accent 1" w:uiPriority="50"/>
-    <w:lsdException w:name="List Table 6 Colorful Accent 1" w:uiPriority="51"/>
-    <w:lsdException w:name="List Table 7 Colorful Accent 1" w:uiPriority="52"/>
-    <w:lsdException w:name="List Table 1 Light Accent 2" w:uiPriority="46"/>
-    <w:lsdException w:name="List Table 2 Accent 2" w:uiPriority="47"/>
-    <w:lsdException w:name="List Table 3 Accent 2" w:uiPriority="48"/>
-    <w:lsdException w:name="List Table 4 Accent 2" w:uiPriority="49"/>
-    <w:lsdException w:name="List Table 5 Dark Accent 2" w:uiPriority="50"/>
-    <w:lsdException w:name="List Table 6 Colorful Accent 2" w:uiPriority="51"/>
-    <w:lsdException w:name="List Table 7 Colorful Accent 2" w:uiPriority="52"/>
-    <w:lsdException w:name="List Table 1 Light Accent 3" w:uiPriority="46"/>
-    <w:lsdException w:name="List Table 2 Accent 3" w:uiPriority="47"/>
-    <w:lsdException w:name="List Table 3 Accent 3" w:uiPriority="48"/>
-    <w:lsdException w:name="List Table 4 Accent 3" w:uiPriority="49"/>
-    <w:lsdException w:name="List Table 5 Dark Accent 3" w:uiPriority="50"/>
-    <w:lsdException w:name="List Table 6 Colorful Accent 3" w:uiPriority="51"/>
-    <w:lsdException w:name="List Table 7 Colorful Accent 3" w:uiPriority="52"/>
-    <w:lsdException w:name="List Table 1 Light Accent 4" w:uiPriority="46"/>
-    <w:lsdException w:name="List Table 2 Accent 4" w:uiPriority="47"/>
-    <w:lsdException w:name="List Table 3 Accent 4" w:uiPriority="48"/>
-    <w:lsdException w:name="List Table 4 Accent 4" w:uiPriority="49"/>
-    <w:lsdException w:name="List Table 5 Dark Accent 4" w:uiPriority="50"/>
-    <w:lsdException w:name="List Table 6 Colorful Accent 4" w:uiPriority="51"/>
-    <w:lsdException w:name="List Table 7 Colorful Accent 4" w:uiPriority="52"/>
-    <w:lsdException w:name="List Table 1 Light Accent 5" w:uiPriority="46"/>
-    <w:lsdException w:name="List Table 2 Accent 5" w:uiPriority="47"/>
-    <w:lsdException w:name="List Table 3 Accent 5" w:uiPriority="48"/>
-    <w:lsdException w:name="List Table 4 Accent 5" w:uiPriority="49"/>
-    <w:lsdException w:name="List Table 5 Dark Accent 5" w:uiPriority="50"/>
-    <w:lsdException w:name="List Table 6 Colorful Accent 5" w:uiPriority="51"/>
-    <w:lsdException w:name="List Table 7 Colorful Accent 5" w:uiPriority="52"/>
-    <w:lsdException w:name="List Table 1 Light Accent 6" w:uiPriority="46"/>
-    <w:lsdException w:name="List Table 2 Accent 6" w:uiPriority="47"/>
-    <w:lsdException w:name="List Table 3 Accent 6" w:uiPriority="48"/>
-    <w:lsdException w:name="List Table 4 Accent 6" w:uiPriority="49"/>
-    <w:lsdException w:name="List Table 5 Dark Accent 6" w:uiPriority="50"/>
-    <w:lsdException w:name="List Table 6 Colorful Accent 6" w:uiPriority="51"/>
-    <w:lsdException w:name="List Table 7 Colorful Accent 6" w:uiPriority="52"/>
-    <w:lsdException w:name="Mention" w:semiHidden="1" w:unhideWhenUsed="1"/>
-    <w:lsdException w:name="Smart Hyperlink" w:semiHidden="1" w:unhideWhenUsed="1"/>
-    <w:lsdException w:name="Hashtag" w:semiHidden="1" w:unhideWhenUsed="1"/>
-    <w:lsdException w:name="Unresolved Mention" w:semiHidden="1" w:unhideWhenUsed="1"/>
+  <w:latentStyles w:defLockedState="0" w:defUIPriority="99" w:defSemiHidden="1" w:defUnhideWhenUsed="1" w:defQFormat="0" w:count="267">
+    <w:lsdException w:name="Normal" w:semiHidden="0" w:uiPriority="0" w:unhideWhenUsed="0" w:qFormat="1"/>
+    <w:lsdException w:name="heading 1" w:semiHidden="0" w:uiPriority="0" w:unhideWhenUsed="0" w:qFormat="1"/>
+    <w:lsdException w:name="heading 2" w:uiPriority="0" w:qFormat="1"/>
+    <w:lsdException w:name="heading 3" w:uiPriority="0" w:qFormat="1"/>
+    <w:lsdException w:name="heading 4" w:uiPriority="0" w:qFormat="1"/>
+    <w:lsdException w:name="heading 5" w:uiPriority="9" w:qFormat="1"/>
+    <w:lsdException w:name="heading 6" w:uiPriority="0" w:qFormat="1"/>
+    <w:lsdException w:name="heading 7" w:uiPriority="0" w:qFormat="1"/>
+    <w:lsdException w:name="heading 8" w:uiPriority="0" w:qFormat="1"/>
+    <w:lsdException w:name="heading 9" w:uiPriority="0" w:qFormat="1"/>
+    <w:lsdException w:name="toc 1" w:uiPriority="39"/>
+    <w:lsdException w:name="toc 2" w:uiPriority="39"/>
+    <w:lsdException w:name="toc 3" w:uiPriority="39"/>
+    <w:lsdException w:name="toc 4" w:uiPriority="39"/>
+    <w:lsdException w:name="toc 5" w:uiPriority="39"/>
+    <w:lsdException w:name="toc 6" w:uiPriority="39"/>
+    <w:lsdException w:name="toc 7" w:uiPriority="39"/>
+    <w:lsdException w:name="toc 8" w:uiPriority="39"/>
+    <w:lsdException w:name="toc 9" w:uiPriority="39"/>
+    <w:lsdException w:name="caption" w:uiPriority="35" w:qFormat="1"/>
+    <w:lsdException w:name="Title" w:semiHidden="0" w:uiPriority="10" w:unhideWhenUsed="0" w:qFormat="1"/>
+    <w:lsdException w:name="Default Paragraph Font" w:uiPriority="1"/>
+    <w:lsdException w:name="Subtitle" w:semiHidden="0" w:uiPriority="11" w:unhideWhenUsed="0" w:qFormat="1"/>
+    <w:lsdException w:name="Strong" w:semiHidden="0" w:uiPriority="22" w:unhideWhenUsed="0" w:qFormat="1"/>
+    <w:lsdException w:name="Emphasis" w:semiHidden="0" w:uiPriority="20" w:unhideWhenUsed="0" w:qFormat="1"/>
+    <w:lsdException w:name="Table Grid" w:uiPriority="59"/>
+    <w:lsdException w:name="Placeholder Text" w:unhideWhenUsed="0"/>
+    <w:lsdException w:name="No Spacing" w:semiHidden="0" w:uiPriority="1" w:unhideWhenUsed="0" w:qFormat="1"/>
+    <w:lsdException w:name="Light Shading" w:semiHidden="0" w:uiPriority="60" w:unhideWhenUsed="0"/>
+    <w:lsdException w:name="Light List" w:semiHidden="0" w:uiPriority="61" w:unhideWhenUsed="0"/>
+    <w:lsdException w:name="Light Grid" w:semiHidden="0" w:uiPriority="62" w:unhideWhenUsed="0"/>
+    <w:lsdException w:name="Medium Shading 1" w:semiHidden="0" w:uiPriority="63" w:unhideWhenUsed="0"/>
+    <w:lsdException w:name="Medium Shading 2" w:semiHidden="0" w:uiPriority="64" w:unhideWhenUsed="0"/>
+    <w:lsdException w:name="Medium List 1" w:semiHidden="0" w:uiPriority="65" w:unhideWhenUsed="0"/>
+    <w:lsdException w:name="Medium List 2" w:semiHidden="0" w:uiPriority="66" w:unhideWhenUsed="0"/>
+    <w:lsdException w:name="Medium Grid 1" w:semiHidden="0" w:uiPriority="67" w:unhideWhenUsed="0"/>
+    <w:lsdException w:name="Medium Grid 2" w:semiHidden="0" w:uiPriority="68" w:unhideWhenUsed="0"/>
+    <w:lsdException w:name="Medium Grid 3" w:semiHidden="0" w:uiPriority="69" w:unhideWhenUsed="0"/>
+    <w:lsdException w:name="Dark List" w:semiHidden="0" w:uiPriority="70" w:unhideWhenUsed="0"/>
+    <w:lsdException w:name="Colorful Shading" w:semiHidden="0" w:uiPriority="71" w:unhideWhenUsed="0"/>
+    <w:lsdException w:name="Colorful List" w:semiHidden="0" w:uiPriority="72" w:unhideWhenUsed="0"/>
+    <w:lsdException w:name="Colorful Grid" w:semiHidden="0" w:uiPriority="73" w:unhideWhenUsed="0"/>
+    <w:lsdException w:name="Light Shading Accent 1" w:semiHidden="0" w:uiPriority="60" w:unhideWhenUsed="0"/>
+    <w:lsdException w:name="Light List Accent 1" w:semiHidden="0" w:uiPriority="61" w:unhideWhenUsed="0"/>
+    <w:lsdException w:name="Light Grid Accent 1" w:semiHidden="0" w:uiPriority="62" w:unhideWhenUsed="0"/>
+    <w:lsdException w:name="Medium Shading 1 Accent 1" w:semiHidden="0" w:uiPriority="63" w:unhideWhenUsed="0"/>
+    <w:lsdException w:name="Medium Shading 2 Accent 1" w:semiHidden="0" w:uiPriority="64" w:unhideWhenUsed="0"/>
+    <w:lsdException w:name="Medium List 1 Accent 1" w:semiHidden="0" w:uiPriority="65" w:unhideWhenUsed="0"/>
+    <w:lsdException w:name="Revision" w:unhideWhenUsed="0"/>
+    <w:lsdException w:name="List Paragraph" w:semiHidden="0" w:uiPriority="34" w:unhideWhenUsed="0" w:qFormat="1"/>
+    <w:lsdException w:name="Quote" w:semiHidden="0" w:uiPriority="29" w:unhideWhenUsed="0" w:qFormat="1"/>
+    <w:lsdException w:name="Intense Quote" w:semiHidden="0" w:uiPriority="30" w:unhideWhenUsed="0" w:qFormat="1"/>
+    <w:lsdException w:name="Medium List 2 Accent 1" w:semiHidden="0" w:uiPriority="66" w:unhideWhenUsed="0"/>
+    <w:lsdException w:name="Medium Grid 1 Accent 1" w:semiHidden="0" w:uiPriority="67" w:unhideWhenUsed="0"/>
+    <w:lsdException w:name="Medium Grid 2 Accent 1" w:semiHidden="0" w:uiPriority="68" w:unhideWhenUsed="0"/>
+    <w:lsdException w:name="Medium Grid 3 Accent 1" w:semiHidden="0" w:uiPriority="69" w:unhideWhenUsed="0"/>
+    <w:lsdException w:name="Dark List Accent 1" w:semiHidden="0" w:uiPriority="70" w:unhideWhenUsed="0"/>
+    <w:lsdException w:name="Colorful Shading Accent 1" w:semiHidden="0" w:uiPriority="71" w:unhideWhenUsed="0"/>
+    <w:lsdException w:name="Colorful List Accent 1" w:semiHidden="0" w:uiPriority="72" w:unhideWhenUsed="0"/>
+    <w:lsdException w:name="Colorful Grid Accent 1" w:semiHidden="0" w:uiPriority="73" w:unhideWhenUsed="0"/>
+    <w:lsdException w:name="Light Shading Accent 2" w:semiHidden="0" w:uiPriority="60" w:unhideWhenUsed="0"/>
+    <w:lsdException w:name="Light List Accent 2" w:semiHidden="0" w:uiPriority="61" w:unhideWhenUsed="0"/>
+    <w:lsdException w:name="Light Grid Accent 2" w:semiHidden="0" w:uiPriority="62" w:unhideWhenUsed="0"/>
+    <w:lsdException w:name="Medium Shading 1 Accent 2" w:semiHidden="0" w:uiPriority="63" w:unhideWhenUsed="0"/>
+    <w:lsdException w:name="Medium Shading 2 Accent 2" w:semiHidden="0" w:uiPriority="64" w:unhideWhenUsed="0"/>
+    <w:lsdException w:name="Medium List 1 Accent 2" w:semiHidden="0" w:uiPriority="65" w:unhideWhenUsed="0"/>
+    <w:lsdException w:name="Medium List 2 Accent 2" w:semiHidden="0" w:uiPriority="66" w:unhideWhenUsed="0"/>
+    <w:lsdException w:name="Medium Grid 1 Accent 2" w:semiHidden="0" w:uiPriority="67" w:unhideWhenUsed="0"/>
+    <w:lsdException w:name="Medium Grid 2 Accent 2" w:semiHidden="0" w:uiPriority="68" w:unhideWhenUsed="0"/>
+    <w:lsdException w:name="Medium Grid 3 Accent 2" w:semiHidden="0" w:uiPriority="69" w:unhideWhenUsed="0"/>
+    <w:lsdException w:name="Dark List Accent 2" w:semiHidden="0" w:uiPriority="70" w:unhideWhenUsed="0"/>
+    <w:lsdException w:name="Colorful Shading Accent 2" w:semiHidden="0" w:uiPriority="71" w:unhideWhenUsed="0"/>
+    <w:lsdException w:name="Colorful List Accent 2" w:semiHidden="0" w:uiPriority="72" w:unhideWhenUsed="0"/>
+    <w:lsdException w:name="Colorful Grid Accent 2" w:semiHidden="0" w:uiPriority="73" w:unhideWhenUsed="0"/>
+    <w:lsdException w:name="Light Shading Accent 3" w:semiHidden="0" w:uiPriority="60" w:unhideWhenUsed="0"/>
+    <w:lsdException w:name="Light List Accent 3" w:semiHidden="0" w:uiPriority="61" w:unhideWhenUsed="0"/>
+    <w:lsdException w:name="Light Grid Accent 3" w:semiHidden="0" w:uiPriority="62" w:unhideWhenUsed="0"/>
+    <w:lsdException w:name="Medium Shading 1 Accent 3" w:semiHidden="0" w:uiPriority="63" w:unhideWhenUsed="0"/>
+    <w:lsdException w:name="Medium Shading 2 Accent 3" w:semiHidden="0" w:uiPriority="64" w:unhideWhenUsed="0"/>
+    <w:lsdException w:name="Medium List 1 Accent 3" w:semiHidden="0" w:uiPriority="65" w:unhideWhenUsed="0"/>
+    <w:lsdException w:name="Medium List 2 Accent 3" w:semiHidden="0" w:uiPriority="66" w:unhideWhenUsed="0"/>
+    <w:lsdException w:name="Medium Grid 1 Accent 3" w:semiHidden="0" w:uiPriority="67" w:unhideWhenUsed="0"/>
+    <w:lsdException w:name="Medium Grid 2 Accent 3" w:semiHidden="0" w:uiPriority="68" w:unhideWhenUsed="0"/>
+    <w:lsdException w:name="Medium Grid 3 Accent 3" w:semiHidden="0" w:uiPriority="69" w:unhideWhenUsed="0"/>
+    <w:lsdException w:name="Dark List Accent 3" w:semiHidden="0" w:uiPriority="70" w:unhideWhenUsed="0"/>
+    <w:lsdException w:name="Colorful Shading Accent 3" w:semiHidden="0" w:uiPriority="71" w:unhideWhenUsed="0"/>
+    <w:lsdException w:name="Colorful List Accent 3" w:semiHidden="0" w:uiPriority="72" w:unhideWhenUsed="0"/>
+    <w:lsdException w:name="Colorful Grid Accent 3" w:semiHidden="0" w:uiPriority="73" w:unhideWhenUsed="0"/>
+    <w:lsdException w:name="Light Shading Accent 4" w:semiHidden="0" w:uiPriority="60" w:unhideWhenUsed="0"/>
+    <w:lsdException w:name="Light List Accent 4" w:semiHidden="0" w:uiPriority="61" w:unhideWhenUsed="0"/>
+    <w:lsdException w:name="Light Grid Accent 4" w:semiHidden="0" w:uiPriority="62" w:unhideWhenUsed="0"/>
+    <w:lsdException w:name="Medium Shading 1 Accent 4" w:semiHidden="0" w:uiPriority="63" w:unhideWhenUsed="0"/>
+    <w:lsdException w:name="Medium Shading 2 Accent 4" w:semiHidden="0" w:uiPriority="64" w:unhideWhenUsed="0"/>
+    <w:lsdException w:name="Medium List 1 Accent 4" w:semiHidden="0" w:uiPriority="65" w:unhideWhenUsed="0"/>
+    <w:lsdException w:name="Medium List 2 Accent 4" w:semiHidden="0" w:uiPriority="66" w:unhideWhenUsed="0"/>
+    <w:lsdException w:name="Medium Grid 1 Accent 4" w:semiHidden="0" w:uiPriority="67" w:unhideWhenUsed="0"/>
+    <w:lsdException w:name="Medium Grid 2 Accent 4" w:semiHidden="0" w:uiPriority="68" w:unhideWhenUsed="0"/>
+    <w:lsdException w:name="Medium Grid 3 Accent 4" w:semiHidden="0" w:uiPriority="69" w:unhideWhenUsed="0"/>
+    <w:lsdException w:name="Dark List Accent 4" w:semiHidden="0" w:uiPriority="70" w:unhideWhenUsed="0"/>
+    <w:lsdException w:name="Colorful Shading Accent 4" w:semiHidden="0" w:uiPriority="71" w:unhideWhenUsed="0"/>
+    <w:lsdException w:name="Colorful List Accent 4" w:semiHidden="0" w:uiPriority="72" w:unhideWhenUsed="0"/>
+    <w:lsdException w:name="Colorful Grid Accent 4" w:semiHidden="0" w:uiPriority="73" w:unhideWhenUsed="0"/>
+    <w:lsdException w:name="Light Shading Accent 5" w:semiHidden="0" w:uiPriority="60" w:unhideWhenUsed="0"/>
+    <w:lsdException w:name="Light List Accent 5" w:semiHidden="0" w:uiPriority="61" w:unhideWhenUsed="0"/>
+    <w:lsdException w:name="Light Grid Accent 5" w:semiHidden="0" w:uiPriority="62" w:unhideWhenUsed="0"/>
+    <w:lsdException w:name="Medium Shading 1 Accent 5" w:semiHidden="0" w:uiPriority="63" w:unhideWhenUsed="0"/>
+    <w:lsdException w:name="Medium Shading 2 Accent 5" w:semiHidden="0" w:uiPriority="64" w:unhideWhenUsed="0"/>
+    <w:lsdException w:name="Medium List 1 Accent 5" w:semiHidden="0" w:uiPriority="65" w:unhideWhenUsed="0"/>
+    <w:lsdException w:name="Medium List 2 Accent 5" w:semiHidden="0" w:uiPriority="66" w:unhideWhenUsed="0"/>
+    <w:lsdException w:name="Medium Grid 1 Accent 5" w:semiHidden="0" w:uiPriority="67" w:unhideWhenUsed="0"/>
+    <w:lsdException w:name="Medium Grid 2 Accent 5" w:semiHidden="0" w:uiPriority="68" w:unhideWhenUsed="0"/>
+    <w:lsdException w:name="Medium Grid 3 Accent 5" w:semiHidden="0" w:uiPriority="69" w:unhideWhenUsed="0"/>
+    <w:lsdException w:name="Dark List Accent 5" w:semiHidden="0" w:uiPriority="70" w:unhideWhenUsed="0"/>
+    <w:lsdException w:name="Colorful Shading Accent 5" w:semiHidden="0" w:uiPriority="71" w:unhideWhenUsed="0"/>
+    <w:lsdException w:name="Colorful List Accent 5" w:semiHidden="0" w:uiPriority="72" w:unhideWhenUsed="0"/>
+    <w:lsdException w:name="Colorful Grid Accent 5" w:semiHidden="0" w:uiPriority="73" w:unhideWhenUsed="0"/>
+    <w:lsdException w:name="Light Shading Accent 6" w:semiHidden="0" w:uiPriority="60" w:unhideWhenUsed="0"/>
+    <w:lsdException w:name="Light List Accent 6" w:semiHidden="0" w:uiPriority="61" w:unhideWhenUsed="0"/>
+    <w:lsdException w:name="Light Grid Accent 6" w:semiHidden="0" w:uiPriority="62" w:unhideWhenUsed="0"/>
+    <w:lsdException w:name="Medium Shading 1 Accent 6" w:semiHidden="0" w:uiPriority="63" w:unhideWhenUsed="0"/>
+    <w:lsdException w:name="Medium Shading 2 Accent 6" w:semiHidden="0" w:uiPriority="64" w:unhideWhenUsed="0"/>
+    <w:lsdException w:name="Medium List 1 Accent 6" w:semiHidden="0" w:uiPriority="65" w:unhideWhenUsed="0"/>
+    <w:lsdException w:name="Medium List 2 Accent 6" w:semiHidden="0" w:uiPriority="66" w:unhideWhenUsed="0"/>
+    <w:lsdException w:name="Medium Grid 1 Accent 6" w:semiHidden="0" w:uiPriority="67" w:unhideWhenUsed="0"/>
+    <w:lsdException w:name="Medium Grid 2 Accent 6" w:semiHidden="0" w:uiPriority="68" w:unhideWhenUsed="0"/>
+    <w:lsdException w:name="Medium Grid 3 Accent 6" w:semiHidden="0" w:uiPriority="69" w:unhideWhenUsed="0"/>
+    <w:lsdException w:name="Dark List Accent 6" w:semiHidden="0" w:uiPriority="70" w:unhideWhenUsed="0"/>
+    <w:lsdException w:name="Colorful Shading Accent 6" w:semiHidden="0" w:uiPriority="71" w:unhideWhenUsed="0"/>
+    <w:lsdException w:name="Colorful List Accent 6" w:semiHidden="0" w:uiPriority="72" w:unhideWhenUsed="0"/>
+    <w:lsdException w:name="Colorful Grid Accent 6" w:semiHidden="0" w:uiPriority="73" w:unhideWhenUsed="0"/>
+    <w:lsdException w:name="Subtle Emphasis" w:semiHidden="0" w:uiPriority="19" w:unhideWhenUsed="0" w:qFormat="1"/>
+    <w:lsdException w:name="Intense Emphasis" w:semiHidden="0" w:uiPriority="21" w:unhideWhenUsed="0" w:qFormat="1"/>
+    <w:lsdException w:name="Subtle Reference" w:semiHidden="0" w:uiPriority="31" w:unhideWhenUsed="0" w:qFormat="1"/>
+    <w:lsdException w:name="Intense Reference" w:semiHidden="0" w:uiPriority="32" w:unhideWhenUsed="0" w:qFormat="1"/>
+    <w:lsdException w:name="Book Title" w:semiHidden="0" w:uiPriority="33" w:unhideWhenUsed="0" w:qFormat="1"/>
+    <w:lsdException w:name="Bibliography" w:uiPriority="37"/>
+    <w:lsdException w:name="TOC Heading" w:uiPriority="39" w:qFormat="1"/>
+  </w:latentStyles>
+  <w:style w:type="paragraph" w:default="1" w:styleId="Normal">
+    <w:name w:val="Normal"/>
+    <w:qFormat/>
+  </w:style>
+  <w:style w:type="paragraph" w:styleId="Ttulo1">
+    <w:name w:val="heading 1"/>
+    <w:basedOn w:val="Normal"/>
+    <w:next w:val="Normal"/>
+    <w:link w:val="Ttulo1Car"/>
+    <w:autoRedefine/>
+    <w:qFormat/>
+    <w:rsid w:val="00802B83"/>
+    <w:pPr>
+      <w:keepNext/>
+      <w:numPr>
+        <w:numId w:val="1"/>
+      </w:numPr>
+      <w:spacing w:before="240" w:after="60" w:line="240" w:lineRule="auto"/>
+      <w:jc w:val="both"/>
+      <w:outlineLvl w:val="0"/>
+    </w:pPr>
+    <w:rPr>
+      <w:rFonts w:ascii="Arial" w:eastAsia="Times New Roman" w:hAnsi="Arial" w:cs="Tahoma"/>
+      <w:b/>
+      <w:bCs/>
+      <w:smallCaps/>
+      <w:kern w:val="32"/>
+      <w:sz w:val="28"/>
+      <w:szCs w:val="32"/>
+      <w:lang w:eastAsia="es-ES"/>
+    </w:rPr>
+  </w:style>
+  <w:style w:type="paragraph" w:styleId="Ttulo2">
+    <w:name w:val="heading 2"/>
+    <w:basedOn w:val="Normal"/>
+    <w:next w:val="Normal"/>
+    <w:link w:val="Ttulo2Car"/>
+    <w:qFormat/>
+    <w:rsid w:val="00802B83"/>
+    <w:pPr>
+      <w:keepNext/>
+      <w:numPr>
+        <w:ilvl w:val="1"/>
+        <w:numId w:val="1"/>
+      </w:numPr>
+      <w:spacing w:before="240" w:after="60" w:line="240" w:lineRule="auto"/>
+      <w:jc w:val="both"/>
+      <w:outlineLvl w:val="1"/>
+    </w:pPr>
+    <w:rPr>
+      <w:rFonts w:ascii="Arial" w:eastAsia="Times New Roman" w:hAnsi="Arial" w:cs="Times New Roman"/>
+      <w:b/>
+      <w:bCs/>
+      <w:sz w:val="24"/>
+      <w:szCs w:val="28"/>
+      <w:lang w:eastAsia="es-ES"/>
+    </w:rPr>
+  </w:style>
+  <w:style w:type="paragraph" w:styleId="Ttulo3">
+    <w:name w:val="heading 3"/>
+    <w:basedOn w:val="Normal"/>
+    <w:next w:val="Normal"/>
+    <w:link w:val="Ttulo3Car"/>
+    <w:qFormat/>
+    <w:rsid w:val="00802B83"/>
+    <w:pPr>
+      <w:keepNext/>
+      <w:numPr>
+        <w:ilvl w:val="2"/>
+        <w:numId w:val="1"/>
+      </w:numPr>
+      <w:spacing w:before="240" w:after="60" w:line="240" w:lineRule="auto"/>
+      <w:jc w:val="both"/>
+      <w:outlineLvl w:val="2"/>
+    </w:pPr>
+    <w:rPr>
+      <w:rFonts w:ascii="Arial" w:eastAsia="Times New Roman" w:hAnsi="Arial" w:cs="Tahoma"/>
+      <w:b/>
+      <w:bCs/>
+      <w:sz w:val="24"/>
+      <w:szCs w:val="26"/>
+      <w:lang w:eastAsia="es-ES"/>
+    </w:rPr>
+  </w:style>
+  <w:style w:type="paragraph" w:styleId="Ttulo4">
+    <w:name w:val="heading 4"/>
+    <w:basedOn w:val="Normal"/>
+    <w:next w:val="Normal"/>
+    <w:link w:val="Ttulo4Car"/>
+    <w:qFormat/>
+    <w:rsid w:val="00802B83"/>
+    <w:pPr>
+      <w:keepNext/>
+      <w:numPr>
+        <w:ilvl w:val="3"/>
+        <w:numId w:val="1"/>
+      </w:numPr>
+      <w:spacing w:before="240" w:after="60" w:line="240" w:lineRule="auto"/>
+      <w:jc w:val="both"/>
+      <w:outlineLvl w:val="3"/>
+    </w:pPr>
+    <w:rPr>
+      <w:rFonts w:ascii="Arial" w:eastAsia="Times New Roman" w:hAnsi="Arial" w:cs="Times New Roman"/>
+      <w:b/>
+      <w:bCs/>
+      <w:szCs w:val="28"/>
+      <w:lang w:eastAsia="es-ES"/>
+    </w:rPr>
+  </w:style>
+  <w:style w:type="paragraph" w:styleId="Ttulo5">
+    <w:name w:val="heading 5"/>
+    <w:basedOn w:val="Normal"/>
+    <w:next w:val="Normal"/>
+    <w:link w:val="Ttulo5Car"/>
+    <w:uiPriority w:val="9"/>
+    <w:semiHidden/>
+    <w:unhideWhenUsed/>
+    <w:qFormat/>
+    <w:rsid w:val="00802B83"/>
+    <w:pPr>
+      <w:keepNext/>
+      <w:keepLines/>
+      <w:spacing w:before="200" w:after="0"/>
+      <w:outlineLvl w:val="4"/>
+    </w:pPr>
+    <w:rPr>
+      <w:rFonts w:asciiTheme="majorHAnsi" w:eastAsiaTheme="majorEastAsia" w:hAnsiTheme="majorHAnsi" w:cstheme="majorBidi"/>
+      <w:color w:val="243F60" w:themeColor="accent1" w:themeShade="7F"/>
+    </w:rPr>
+  </w:style>
+  <w:style w:type="paragraph" w:styleId="Ttulo6">
+    <w:name w:val="heading 6"/>
+    <w:basedOn w:val="Normal"/>
+    <w:next w:val="Normal"/>
+    <w:link w:val="Ttulo6Car"/>
+    <w:autoRedefine/>
+    <w:qFormat/>
+    <w:rsid w:val="00802B83"/>
+    <w:pPr>
+      <w:keepNext/>
+      <w:numPr>
+        <w:ilvl w:val="5"/>
+        <w:numId w:val="1"/>
+      </w:numPr>
+      <w:spacing w:after="0" w:line="240" w:lineRule="auto"/>
+      <w:jc w:val="both"/>
+      <w:outlineLvl w:val="5"/>
+    </w:pPr>
+    <w:rPr>
+      <w:rFonts w:ascii="Arial" w:eastAsia="Times New Roman" w:hAnsi="Arial" w:cs="Times New Roman"/>
+      <w:b/>
+      <w:bCs/>
+      <w:sz w:val="26"/>
+      <w:szCs w:val="26"/>
+      <w:lang w:eastAsia="es-ES"/>
+      <w14:shadow w14:blurRad="50800" w14:dist="38100" w14:dir="2700000" w14:sx="100000" w14:sy="100000" w14:kx="0" w14:ky="0" w14:algn="tl">
+        <w14:srgbClr w14:val="000000">
+          <w14:alpha w14:val="60000"/>
+        </w14:srgbClr>
+      </w14:shadow>
+    </w:rPr>
+  </w:style>
+  <w:style w:type="paragraph" w:styleId="Ttulo7">
+    <w:name w:val="heading 7"/>
+    <w:basedOn w:val="Normal"/>
+    <w:next w:val="Normal"/>
+    <w:link w:val="Ttulo7Car"/>
+    <w:autoRedefine/>
+    <w:qFormat/>
+    <w:rsid w:val="00802B83"/>
+    <w:pPr>
+      <w:keepNext/>
+      <w:numPr>
+        <w:ilvl w:val="6"/>
+        <w:numId w:val="1"/>
+      </w:numPr>
+      <w:spacing w:after="0" w:line="240" w:lineRule="auto"/>
+      <w:jc w:val="both"/>
+      <w:outlineLvl w:val="6"/>
+    </w:pPr>
+    <w:rPr>
+      <w:rFonts w:ascii="Arial" w:eastAsia="Times New Roman" w:hAnsi="Arial" w:cs="Times New Roman"/>
+      <w:b/>
+      <w:bCs/>
+      <w:sz w:val="26"/>
+      <w:szCs w:val="24"/>
+      <w:lang w:eastAsia="es-ES"/>
+      <w14:shadow w14:blurRad="50800" w14:dist="38100" w14:dir="2700000" w14:sx="100000" w14:sy="100000" w14:kx="0" w14:ky="0" w14:algn="tl">
+        <w14:srgbClr w14:val="000000">
+          <w14:alpha w14:val="60000"/>
+        </w14:srgbClr>
+      </w14:shadow>
+    </w:rPr>
+  </w:style>
+  <w:style w:type="paragraph" w:styleId="Ttulo8">
+    <w:name w:val="heading 8"/>
+    <w:basedOn w:val="Normal"/>
+    <w:next w:val="Normal"/>
+    <w:link w:val="Ttulo8Car"/>
+    <w:autoRedefine/>
+    <w:qFormat/>
+    <w:rsid w:val="00802B83"/>
+    <w:pPr>
+      <w:numPr>
+        <w:ilvl w:val="7"/>
+        <w:numId w:val="1"/>
+      </w:numPr>
+      <w:spacing w:before="240" w:after="60" w:line="240" w:lineRule="auto"/>
+      <w:jc w:val="both"/>
+      <w:outlineLvl w:val="7"/>
+    </w:pPr>
+    <w:rPr>
+      <w:rFonts w:ascii="Arial" w:eastAsia="Times New Roman" w:hAnsi="Arial" w:cs="Times New Roman"/>
+      <w:b/>
+      <w:iCs/>
+      <w:sz w:val="26"/>
+      <w:szCs w:val="26"/>
+      <w:lang w:eastAsia="es-ES"/>
+      <w14:shadow w14:blurRad="50800" w14:dist="38100" w14:dir="2700000" w14:sx="100000" w14:sy="100000" w14:kx="0" w14:ky="0" w14:algn="tl">
+        <w14:srgbClr w14:val="000000">
+          <w14:alpha w14:val="60000"/>
+        </w14:srgbClr>
+      </w14:shadow>
+    </w:rPr>
+  </w:style>
+  <w:style w:type="paragraph" w:styleId="Ttulo9">
+    <w:name w:val="heading 9"/>
+    <w:basedOn w:val="Normal"/>
+    <w:next w:val="Normal"/>
+    <w:link w:val="Ttulo9Car"/>
+    <w:autoRedefine/>
+    <w:qFormat/>
+    <w:rsid w:val="00802B83"/>
+    <w:pPr>
+      <w:numPr>
+        <w:ilvl w:val="8"/>
+        <w:numId w:val="1"/>
+      </w:numPr>
+      <w:spacing w:before="240" w:after="60" w:line="240" w:lineRule="auto"/>
+      <w:jc w:val="both"/>
+      <w:outlineLvl w:val="8"/>
+    </w:pPr>
+    <w:rPr>
+      <w:rFonts w:ascii="Arial" w:eastAsia="Times New Roman" w:hAnsi="Arial" w:cs="Arial"/>
+      <w:b/>
+      <w:sz w:val="26"/>
+      <w:szCs w:val="26"/>
+      <w:lang w:eastAsia="es-ES"/>
+      <w14:shadow w14:blurRad="50800" w14:dist="38100" w14:dir="2700000" w14:sx="100000" w14:sy="100000" w14:kx="0" w14:ky="0" w14:algn="tl">
+        <w14:srgbClr w14:val="000000">
+          <w14:alpha w14:val="60000"/>
+        </w14:srgbClr>
+      </w14:shadow>
+    </w:rPr>
+  </w:style>
+  <w:style w:type="character" w:default="1" w:styleId="Fuentedeprrafopredeter">
+    <w:name w:val="Default Paragraph Font"/>
+    <w:uiPriority w:val="1"/>
+    <w:semiHidden/>
+    <w:unhideWhenUsed/>
+  </w:style>
+  <w:style w:type="table" w:default="1" w:styleId="Tablanormal">
+    <w:name w:val="Normal Table"/>
+    <w:uiPriority w:val="99"/>
+    <w:semiHidden/>
+    <w:unhideWhenUsed/>
+    <w:tblPr>
+      <w:tblInd w:w="0" w:type="dxa"/>
+      <w:tblCellMar>
+        <w:top w:w="0" w:type="dxa"/>
+        <w:left w:w="108" w:type="dxa"/>
+        <w:bottom w:w="0" w:type="dxa"/>
+        <w:right w:w="108" w:type="dxa"/>
+      </w:tblCellMar>
+    </w:tblPr>
+  </w:style>
+  <w:style w:type="numbering" w:default="1" w:styleId="Sinlista">
+    <w:name w:val="No List"/>
+    <w:uiPriority w:val="99"/>
+    <w:semiHidden/>
+    <w:unhideWhenUsed/>
+  </w:style>
+  <w:style w:type="character" w:customStyle="1" w:styleId="Ttulo1Car">
+    <w:name w:val="Título 1 Car"/>
+    <w:basedOn w:val="Fuentedeprrafopredeter"/>
+    <w:link w:val="Ttulo1"/>
+    <w:rsid w:val="00802B83"/>
+    <w:rPr>
+      <w:rFonts w:ascii="Arial" w:eastAsia="Times New Roman" w:hAnsi="Arial" w:cs="Tahoma"/>
+      <w:b/>
+      <w:bCs/>
+      <w:smallCaps/>
+      <w:kern w:val="32"/>
+      <w:sz w:val="28"/>
+      <w:szCs w:val="32"/>
+      <w:lang w:eastAsia="es-ES"/>
+    </w:rPr>
+  </w:style>
+  <w:style w:type="character" w:customStyle="1" w:styleId="Ttulo2Car">
+    <w:name w:val="Título 2 Car"/>
+    <w:basedOn w:val="Fuentedeprrafopredeter"/>
+    <w:link w:val="Ttulo2"/>
+    <w:rsid w:val="00802B83"/>
+    <w:rPr>
+      <w:rFonts w:ascii="Arial" w:eastAsia="Times New Roman" w:hAnsi="Arial" w:cs="Times New Roman"/>
+      <w:b/>
+      <w:bCs/>
+      <w:sz w:val="24"/>
+      <w:szCs w:val="28"/>
+      <w:lang w:eastAsia="es-ES"/>
+    </w:rPr>
+  </w:style>
+  <w:style w:type="character" w:customStyle="1" w:styleId="Ttulo3Car">
+    <w:name w:val="Título 3 Car"/>
+    <w:basedOn w:val="Fuentedeprrafopredeter"/>
+    <w:link w:val="Ttulo3"/>
+    <w:rsid w:val="00802B83"/>
+    <w:rPr>
+      <w:rFonts w:ascii="Arial" w:eastAsia="Times New Roman" w:hAnsi="Arial" w:cs="Tahoma"/>
+      <w:b/>
+      <w:bCs/>
+      <w:sz w:val="24"/>
+      <w:szCs w:val="26"/>
+      <w:lang w:eastAsia="es-ES"/>
+    </w:rPr>
+  </w:style>
+  <w:style w:type="character" w:customStyle="1" w:styleId="Ttulo4Car">
+    <w:name w:val="Título 4 Car"/>
+    <w:basedOn w:val="Fuentedeprrafopredeter"/>
+    <w:link w:val="Ttulo4"/>
+    <w:rsid w:val="00802B83"/>
+    <w:rPr>
+      <w:rFonts w:ascii="Arial" w:eastAsia="Times New Roman" w:hAnsi="Arial" w:cs="Times New Roman"/>
+      <w:b/>
+      <w:bCs/>
+      <w:szCs w:val="28"/>
+      <w:lang w:eastAsia="es-ES"/>
+    </w:rPr>
+  </w:style>
+  <w:style w:type="character" w:customStyle="1" w:styleId="Ttulo6Car">
+    <w:name w:val="Título 6 Car"/>
+    <w:basedOn w:val="Fuentedeprrafopredeter"/>
+    <w:link w:val="Ttulo6"/>
+    <w:rsid w:val="00802B83"/>
+    <w:rPr>
+      <w:rFonts w:ascii="Arial" w:eastAsia="Times New Roman" w:hAnsi="Arial" w:cs="Times New Roman"/>
+      <w:b/>
+      <w:bCs/>
+      <w:sz w:val="26"/>
+      <w:szCs w:val="26"/>
+      <w:lang w:eastAsia="es-ES"/>
+      <w14:shadow w14:blurRad="50800" w14:dist="38100" w14:dir="2700000" w14:sx="100000" w14:sy="100000" w14:kx="0" w14:ky="0" w14:algn="tl">
+        <w14:srgbClr w14:val="000000">
+          <w14:alpha w14:val="60000"/>
+        </w14:srgbClr>
+      </w14:shadow>
+    </w:rPr>
+  </w:style>
+  <w:style w:type="character" w:customStyle="1" w:styleId="Ttulo7Car">
+    <w:name w:val="Título 7 Car"/>
+    <w:basedOn w:val="Fuentedeprrafopredeter"/>
+    <w:link w:val="Ttulo7"/>
+    <w:rsid w:val="00802B83"/>
+    <w:rPr>
+      <w:rFonts w:ascii="Arial" w:eastAsia="Times New Roman" w:hAnsi="Arial" w:cs="Times New Roman"/>
+      <w:b/>
+      <w:bCs/>
+      <w:sz w:val="26"/>
+      <w:szCs w:val="24"/>
+      <w:lang w:eastAsia="es-ES"/>
+      <w14:shadow w14:blurRad="50800" w14:dist="38100" w14:dir="2700000" w14:sx="100000" w14:sy="100000" w14:kx="0" w14:ky="0" w14:algn="tl">
+        <w14:srgbClr w14:val="000000">
+          <w14:alpha w14:val="60000"/>
+        </w14:srgbClr>
+      </w14:shadow>
+    </w:rPr>
+  </w:style>
+  <w:style w:type="character" w:customStyle="1" w:styleId="Ttulo8Car">
+    <w:name w:val="Título 8 Car"/>
+    <w:basedOn w:val="Fuentedeprrafopredeter"/>
+    <w:link w:val="Ttulo8"/>
+    <w:rsid w:val="00802B83"/>
+    <w:rPr>
+      <w:rFonts w:ascii="Arial" w:eastAsia="Times New Roman" w:hAnsi="Arial" w:cs="Times New Roman"/>
+      <w:b/>
+      <w:iCs/>
+      <w:sz w:val="26"/>
+      <w:szCs w:val="26"/>
+      <w:lang w:eastAsia="es-ES"/>
+      <w14:shadow w14:blurRad="50800" w14:dist="38100" w14:dir="2700000" w14:sx="100000" w14:sy="100000" w14:kx="0" w14:ky="0" w14:algn="tl">
+        <w14:srgbClr w14:val="000000">
+          <w14:alpha w14:val="60000"/>
+        </w14:srgbClr>
+      </w14:shadow>
+    </w:rPr>
+  </w:style>
+  <w:style w:type="character" w:customStyle="1" w:styleId="Ttulo9Car">
+    <w:name w:val="Título 9 Car"/>
+    <w:basedOn w:val="Fuentedeprrafopredeter"/>
+    <w:link w:val="Ttulo9"/>
+    <w:rsid w:val="00802B83"/>
+    <w:rPr>
+      <w:rFonts w:ascii="Arial" w:eastAsia="Times New Roman" w:hAnsi="Arial" w:cs="Arial"/>
+      <w:b/>
+      <w:sz w:val="26"/>
+      <w:szCs w:val="26"/>
+      <w:lang w:eastAsia="es-ES"/>
+      <w14:shadow w14:blurRad="50800" w14:dist="38100" w14:dir="2700000" w14:sx="100000" w14:sy="100000" w14:kx="0" w14:ky="0" w14:algn="tl">
+        <w14:srgbClr w14:val="000000">
+          <w14:alpha w14:val="60000"/>
+        </w14:srgbClr>
+      </w14:shadow>
+    </w:rPr>
+  </w:style>
+  <w:style w:type="paragraph" w:styleId="Textodeglobo">
+    <w:name w:val="Balloon Text"/>
+    <w:basedOn w:val="Normal"/>
+    <w:link w:val="TextodegloboCar"/>
+    <w:uiPriority w:val="99"/>
+    <w:semiHidden/>
+    <w:unhideWhenUsed/>
+    <w:rsid w:val="00802B83"/>
+    <w:pPr>
+      <w:spacing w:after="0" w:line="240" w:lineRule="auto"/>
+    </w:pPr>
+    <w:rPr>
+      <w:rFonts w:ascii="Tahoma" w:hAnsi="Tahoma" w:cs="Tahoma"/>
+      <w:sz w:val="16"/>
+      <w:szCs w:val="16"/>
+    </w:rPr>
+  </w:style>
+  <w:style w:type="character" w:customStyle="1" w:styleId="TextodegloboCar">
+    <w:name w:val="Texto de globo Car"/>
+    <w:basedOn w:val="Fuentedeprrafopredeter"/>
+    <w:link w:val="Textodeglobo"/>
+    <w:uiPriority w:val="99"/>
+    <w:semiHidden/>
+    <w:rsid w:val="00802B83"/>
+    <w:rPr>
+      <w:rFonts w:ascii="Tahoma" w:hAnsi="Tahoma" w:cs="Tahoma"/>
+      <w:sz w:val="16"/>
+      <w:szCs w:val="16"/>
+    </w:rPr>
+  </w:style>
+  <w:style w:type="character" w:customStyle="1" w:styleId="Ttulo5Car">
+    <w:name w:val="Título 5 Car"/>
+    <w:basedOn w:val="Fuentedeprrafopredeter"/>
+    <w:link w:val="Ttulo5"/>
+    <w:uiPriority w:val="9"/>
+    <w:semiHidden/>
+    <w:rsid w:val="00802B83"/>
+    <w:rPr>
+      <w:rFonts w:asciiTheme="majorHAnsi" w:eastAsiaTheme="majorEastAsia" w:hAnsiTheme="majorHAnsi" w:cstheme="majorBidi"/>
+      <w:color w:val="243F60" w:themeColor="accent1" w:themeShade="7F"/>
+    </w:rPr>
+  </w:style>
+  <w:style w:type="paragraph" w:styleId="Prrafodelista">
+    <w:name w:val="List Paragraph"/>
+    <w:basedOn w:val="Normal"/>
+    <w:uiPriority w:val="34"/>
+    <w:qFormat/>
+    <w:rsid w:val="00802B83"/>
+    <w:pPr>
+      <w:spacing w:after="0" w:line="240" w:lineRule="auto"/>
+      <w:ind w:left="720"/>
+      <w:contextualSpacing/>
+      <w:jc w:val="both"/>
+    </w:pPr>
+    <w:rPr>
+      <w:rFonts w:ascii="Arial" w:eastAsia="Times New Roman" w:hAnsi="Arial" w:cs="Times New Roman"/>
+      <w:szCs w:val="24"/>
+      <w:lang w:eastAsia="es-ES"/>
+    </w:rPr>
+  </w:style>
+</w:styles>
+</file>
+
+<file path=word/stylesWithEffects.xml><?xml version="1.0" encoding="utf-8"?>
+<w:styles xmlns:wpc="http://schemas.microsoft.com/office/word/2010/wordprocessingCanvas" xmlns:mc="http://schemas.openxmlformats.org/markup-compatibility/2006" xmlns:o="urn:schemas-microsoft-com:office:office" xmlns:r="http://schemas.openxmlformats.org/officeDocument/2006/relationships" xmlns:m="http://schemas.openxmlformats.org/officeDocument/2006/math" xmlns:v="urn:schemas-microsoft-com:vml" xmlns:wp14="http://schemas.microsoft.com/office/word/2010/wordprocessingDrawing" xmlns:wp="http://schemas.openxmlformats.org/drawingml/2006/wordprocessingDrawing" xmlns:w10="urn:schemas-microsoft-com:office:word" xmlns:w="http://schemas.openxmlformats.org/wordprocessingml/2006/main" xmlns:w14="http://schemas.microsoft.com/office/word/2010/wordml" xmlns:wpg="http://schemas.microsoft.com/office/word/2010/wordprocessingGroup" xmlns:wpi="http://schemas.microsoft.com/office/word/2010/wordprocessingInk" xmlns:wne="http://schemas.microsoft.com/office/word/2006/wordml" xmlns:wps="http://schemas.microsoft.com/office/word/2010/wordprocessingShape" mc:Ignorable="w14 wp14">
+  <w:docDefaults>
+    <w:rPrDefault>
+      <w:rPr>
+        <w:rFonts w:asciiTheme="minorHAnsi" w:eastAsiaTheme="minorHAnsi" w:hAnsiTheme="minorHAnsi" w:cstheme="minorBidi"/>
+        <w:sz w:val="22"/>
+        <w:szCs w:val="22"/>
+        <w:lang w:val="es-AR" w:eastAsia="en-US" w:bidi="ar-SA"/>
+      </w:rPr>
+    </w:rPrDefault>
+    <w:pPrDefault>
+      <w:pPr>
+        <w:spacing w:after="200" w:line="276" w:lineRule="auto"/>
+      </w:pPr>
+    </w:pPrDefault>
+  </w:docDefaults>
+  <w:latentStyles w:defLockedState="0" w:defUIPriority="99" w:defSemiHidden="1" w:defUnhideWhenUsed="1" w:defQFormat="0" w:count="267">
+    <w:lsdException w:name="Normal" w:semiHidden="0" w:uiPriority="0" w:unhideWhenUsed="0" w:qFormat="1"/>
+    <w:lsdException w:name="heading 1" w:semiHidden="0" w:uiPriority="0" w:unhideWhenUsed="0" w:qFormat="1"/>
+    <w:lsdException w:name="heading 2" w:uiPriority="0" w:qFormat="1"/>
+    <w:lsdException w:name="heading 3" w:uiPriority="0" w:qFormat="1"/>
+    <w:lsdException w:name="heading 4" w:uiPriority="0" w:qFormat="1"/>
+    <w:lsdException w:name="heading 5" w:uiPriority="9" w:qFormat="1"/>
+    <w:lsdException w:name="heading 6" w:uiPriority="0" w:qFormat="1"/>
+    <w:lsdException w:name="heading 7" w:uiPriority="0" w:qFormat="1"/>
+    <w:lsdException w:name="heading 8" w:uiPriority="0" w:qFormat="1"/>
+    <w:lsdException w:name="heading 9" w:uiPriority="0" w:qFormat="1"/>
+    <w:lsdException w:name="toc 1" w:uiPriority="39"/>
+    <w:lsdException w:name="toc 2" w:uiPriority="39"/>
+    <w:lsdException w:name="toc 3" w:uiPriority="39"/>
+    <w:lsdException w:name="toc 4" w:uiPriority="39"/>
+    <w:lsdException w:name="toc 5" w:uiPriority="39"/>
+    <w:lsdException w:name="toc 6" w:uiPriority="39"/>
+    <w:lsdException w:name="toc 7" w:uiPriority="39"/>
+    <w:lsdException w:name="toc 8" w:uiPriority="39"/>
+    <w:lsdException w:name="toc 9" w:uiPriority="39"/>
+    <w:lsdException w:name="caption" w:uiPriority="35" w:qFormat="1"/>
+    <w:lsdException w:name="Title" w:semiHidden="0" w:uiPriority="10" w:unhideWhenUsed="0" w:qFormat="1"/>
+    <w:lsdException w:name="Default Paragraph Font" w:uiPriority="1"/>
+    <w:lsdException w:name="Subtitle" w:semiHidden="0" w:uiPriority="11" w:unhideWhenUsed="0" w:qFormat="1"/>
+    <w:lsdException w:name="Strong" w:semiHidden="0" w:uiPriority="22" w:unhideWhenUsed="0" w:qFormat="1"/>
+    <w:lsdException w:name="Emphasis" w:semiHidden="0" w:uiPriority="20" w:unhideWhenUsed="0" w:qFormat="1"/>
+    <w:lsdException w:name="Table Grid" w:uiPriority="59"/>
+    <w:lsdException w:name="Placeholder Text" w:unhideWhenUsed="0"/>
+    <w:lsdException w:name="No Spacing" w:semiHidden="0" w:uiPriority="1" w:unhideWhenUsed="0" w:qFormat="1"/>
+    <w:lsdException w:name="Light Shading" w:semiHidden="0" w:uiPriority="60" w:unhideWhenUsed="0"/>
+    <w:lsdException w:name="Light List" w:semiHidden="0" w:uiPriority="61" w:unhideWhenUsed="0"/>
+    <w:lsdException w:name="Light Grid" w:semiHidden="0" w:uiPriority="62" w:unhideWhenUsed="0"/>
+    <w:lsdException w:name="Medium Shading 1" w:semiHidden="0" w:uiPriority="63" w:unhideWhenUsed="0"/>
+    <w:lsdException w:name="Medium Shading 2" w:semiHidden="0" w:uiPriority="64" w:unhideWhenUsed="0"/>
+    <w:lsdException w:name="Medium List 1" w:semiHidden="0" w:uiPriority="65" w:unhideWhenUsed="0"/>
+    <w:lsdException w:name="Medium List 2" w:semiHidden="0" w:uiPriority="66" w:unhideWhenUsed="0"/>
+    <w:lsdException w:name="Medium Grid 1" w:semiHidden="0" w:uiPriority="67" w:unhideWhenUsed="0"/>
+    <w:lsdException w:name="Medium Grid 2" w:semiHidden="0" w:uiPriority="68" w:unhideWhenUsed="0"/>
+    <w:lsdException w:name="Medium Grid 3" w:semiHidden="0" w:uiPriority="69" w:unhideWhenUsed="0"/>
+    <w:lsdException w:name="Dark List" w:semiHidden="0" w:uiPriority="70" w:unhideWhenUsed="0"/>
+    <w:lsdException w:name="Colorful Shading" w:semiHidden="0" w:uiPriority="71" w:unhideWhenUsed="0"/>
+    <w:lsdException w:name="Colorful List" w:semiHidden="0" w:uiPriority="72" w:unhideWhenUsed="0"/>
+    <w:lsdException w:name="Colorful Grid" w:semiHidden="0" w:uiPriority="73" w:unhideWhenUsed="0"/>
+    <w:lsdException w:name="Light Shading Accent 1" w:semiHidden="0" w:uiPriority="60" w:unhideWhenUsed="0"/>
+    <w:lsdException w:name="Light List Accent 1" w:semiHidden="0" w:uiPriority="61" w:unhideWhenUsed="0"/>
+    <w:lsdException w:name="Light Grid Accent 1" w:semiHidden="0" w:uiPriority="62" w:unhideWhenUsed="0"/>
+    <w:lsdException w:name="Medium Shading 1 Accent 1" w:semiHidden="0" w:uiPriority="63" w:unhideWhenUsed="0"/>
+    <w:lsdException w:name="Medium Shading 2 Accent 1" w:semiHidden="0" w:uiPriority="64" w:unhideWhenUsed="0"/>
+    <w:lsdException w:name="Medium List 1 Accent 1" w:semiHidden="0" w:uiPriority="65" w:unhideWhenUsed="0"/>
+    <w:lsdException w:name="Revision" w:unhideWhenUsed="0"/>
+    <w:lsdException w:name="List Paragraph" w:semiHidden="0" w:uiPriority="34" w:unhideWhenUsed="0" w:qFormat="1"/>
+    <w:lsdException w:name="Quote" w:semiHidden="0" w:uiPriority="29" w:unhideWhenUsed="0" w:qFormat="1"/>
+    <w:lsdException w:name="Intense Quote" w:semiHidden="0" w:uiPriority="30" w:unhideWhenUsed="0" w:qFormat="1"/>
+    <w:lsdException w:name="Medium List 2 Accent 1" w:semiHidden="0" w:uiPriority="66" w:unhideWhenUsed="0"/>
+    <w:lsdException w:name="Medium Grid 1 Accent 1" w:semiHidden="0" w:uiPriority="67" w:unhideWhenUsed="0"/>
+    <w:lsdException w:name="Medium Grid 2 Accent 1" w:semiHidden="0" w:uiPriority="68" w:unhideWhenUsed="0"/>
+    <w:lsdException w:name="Medium Grid 3 Accent 1" w:semiHidden="0" w:uiPriority="69" w:unhideWhenUsed="0"/>
+    <w:lsdException w:name="Dark List Accent 1" w:semiHidden="0" w:uiPriority="70" w:unhideWhenUsed="0"/>
+    <w:lsdException w:name="Colorful Shading Accent 1" w:semiHidden="0" w:uiPriority="71" w:unhideWhenUsed="0"/>
+    <w:lsdException w:name="Colorful List Accent 1" w:semiHidden="0" w:uiPriority="72" w:unhideWhenUsed="0"/>
+    <w:lsdException w:name="Colorful Grid Accent 1" w:semiHidden="0" w:uiPriority="73" w:unhideWhenUsed="0"/>
+    <w:lsdException w:name="Light Shading Accent 2" w:semiHidden="0" w:uiPriority="60" w:unhideWhenUsed="0"/>
+    <w:lsdException w:name="Light List Accent 2" w:semiHidden="0" w:uiPriority="61" w:unhideWhenUsed="0"/>
+    <w:lsdException w:name="Light Grid Accent 2" w:semiHidden="0" w:uiPriority="62" w:unhideWhenUsed="0"/>
+    <w:lsdException w:name="Medium Shading 1 Accent 2" w:semiHidden="0" w:uiPriority="63" w:unhideWhenUsed="0"/>
+    <w:lsdException w:name="Medium Shading 2 Accent 2" w:semiHidden="0" w:uiPriority="64" w:unhideWhenUsed="0"/>
+    <w:lsdException w:name="Medium List 1 Accent 2" w:semiHidden="0" w:uiPriority="65" w:unhideWhenUsed="0"/>
+    <w:lsdException w:name="Medium List 2 Accent 2" w:semiHidden="0" w:uiPriority="66" w:unhideWhenUsed="0"/>
+    <w:lsdException w:name="Medium Grid 1 Accent 2" w:semiHidden="0" w:uiPriority="67" w:unhideWhenUsed="0"/>
+    <w:lsdException w:name="Medium Grid 2 Accent 2" w:semiHidden="0" w:uiPriority="68" w:unhideWhenUsed="0"/>
+    <w:lsdException w:name="Medium Grid 3 Accent 2" w:semiHidden="0" w:uiPriority="69" w:unhideWhenUsed="0"/>
+    <w:lsdException w:name="Dark List Accent 2" w:semiHidden="0" w:uiPriority="70" w:unhideWhenUsed="0"/>
+    <w:lsdException w:name="Colorful Shading Accent 2" w:semiHidden="0" w:uiPriority="71" w:unhideWhenUsed="0"/>
+    <w:lsdException w:name="Colorful List Accent 2" w:semiHidden="0" w:uiPriority="72" w:unhideWhenUsed="0"/>
+    <w:lsdException w:name="Colorful Grid Accent 2" w:semiHidden="0" w:uiPriority="73" w:unhideWhenUsed="0"/>
+    <w:lsdException w:name="Light Shading Accent 3" w:semiHidden="0" w:uiPriority="60" w:unhideWhenUsed="0"/>
+    <w:lsdException w:name="Light List Accent 3" w:semiHidden="0" w:uiPriority="61" w:unhideWhenUsed="0"/>
+    <w:lsdException w:name="Light Grid Accent 3" w:semiHidden="0" w:uiPriority="62" w:unhideWhenUsed="0"/>
+    <w:lsdException w:name="Medium Shading 1 Accent 3" w:semiHidden="0" w:uiPriority="63" w:unhideWhenUsed="0"/>
+    <w:lsdException w:name="Medium Shading 2 Accent 3" w:semiHidden="0" w:uiPriority="64" w:unhideWhenUsed="0"/>
+    <w:lsdException w:name="Medium List 1 Accent 3" w:semiHidden="0" w:uiPriority="65" w:unhideWhenUsed="0"/>
+    <w:lsdException w:name="Medium List 2 Accent 3" w:semiHidden="0" w:uiPriority="66" w:unhideWhenUsed="0"/>
+    <w:lsdException w:name="Medium Grid 1 Accent 3" w:semiHidden="0" w:uiPriority="67" w:unhideWhenUsed="0"/>
+    <w:lsdException w:name="Medium Grid 2 Accent 3" w:semiHidden="0" w:uiPriority="68" w:unhideWhenUsed="0"/>
+    <w:lsdException w:name="Medium Grid 3 Accent 3" w:semiHidden="0" w:uiPriority="69" w:unhideWhenUsed="0"/>
+    <w:lsdException w:name="Dark List Accent 3" w:semiHidden="0" w:uiPriority="70" w:unhideWhenUsed="0"/>
+    <w:lsdException w:name="Colorful Shading Accent 3" w:semiHidden="0" w:uiPriority="71" w:unhideWhenUsed="0"/>
+    <w:lsdException w:name="Colorful List Accent 3" w:semiHidden="0" w:uiPriority="72" w:unhideWhenUsed="0"/>
+    <w:lsdException w:name="Colorful Grid Accent 3" w:semiHidden="0" w:uiPriority="73" w:unhideWhenUsed="0"/>
+    <w:lsdException w:name="Light Shading Accent 4" w:semiHidden="0" w:uiPriority="60" w:unhideWhenUsed="0"/>
+    <w:lsdException w:name="Light List Accent 4" w:semiHidden="0" w:uiPriority="61" w:unhideWhenUsed="0"/>
+    <w:lsdException w:name="Light Grid Accent 4" w:semiHidden="0" w:uiPriority="62" w:unhideWhenUsed="0"/>
+    <w:lsdException w:name="Medium Shading 1 Accent 4" w:semiHidden="0" w:uiPriority="63" w:unhideWhenUsed="0"/>
+    <w:lsdException w:name="Medium Shading 2 Accent 4" w:semiHidden="0" w:uiPriority="64" w:unhideWhenUsed="0"/>
+    <w:lsdException w:name="Medium List 1 Accent 4" w:semiHidden="0" w:uiPriority="65" w:unhideWhenUsed="0"/>
+    <w:lsdException w:name="Medium List 2 Accent 4" w:semiHidden="0" w:uiPriority="66" w:unhideWhenUsed="0"/>
+    <w:lsdException w:name="Medium Grid 1 Accent 4" w:semiHidden="0" w:uiPriority="67" w:unhideWhenUsed="0"/>
+    <w:lsdException w:name="Medium Grid 2 Accent 4" w:semiHidden="0" w:uiPriority="68" w:unhideWhenUsed="0"/>
+    <w:lsdException w:name="Medium Grid 3 Accent 4" w:semiHidden="0" w:uiPriority="69" w:unhideWhenUsed="0"/>
+    <w:lsdException w:name="Dark List Accent 4" w:semiHidden="0" w:uiPriority="70" w:unhideWhenUsed="0"/>
+    <w:lsdException w:name="Colorful Shading Accent 4" w:semiHidden="0" w:uiPriority="71" w:unhideWhenUsed="0"/>
+    <w:lsdException w:name="Colorful List Accent 4" w:semiHidden="0" w:uiPriority="72" w:unhideWhenUsed="0"/>
+    <w:lsdException w:name="Colorful Grid Accent 4" w:semiHidden="0" w:uiPriority="73" w:unhideWhenUsed="0"/>
+    <w:lsdException w:name="Light Shading Accent 5" w:semiHidden="0" w:uiPriority="60" w:unhideWhenUsed="0"/>
+    <w:lsdException w:name="Light List Accent 5" w:semiHidden="0" w:uiPriority="61" w:unhideWhenUsed="0"/>
+    <w:lsdException w:name="Light Grid Accent 5" w:semiHidden="0" w:uiPriority="62" w:unhideWhenUsed="0"/>
+    <w:lsdException w:name="Medium Shading 1 Accent 5" w:semiHidden="0" w:uiPriority="63" w:unhideWhenUsed="0"/>
+    <w:lsdException w:name="Medium Shading 2 Accent 5" w:semiHidden="0" w:uiPriority="64" w:unhideWhenUsed="0"/>
+    <w:lsdException w:name="Medium List 1 Accent 5" w:semiHidden="0" w:uiPriority="65" w:unhideWhenUsed="0"/>
+    <w:lsdException w:name="Medium List 2 Accent 5" w:semiHidden="0" w:uiPriority="66" w:unhideWhenUsed="0"/>
+    <w:lsdException w:name="Medium Grid 1 Accent 5" w:semiHidden="0" w:uiPriority="67" w:unhideWhenUsed="0"/>
+    <w:lsdException w:name="Medium Grid 2 Accent 5" w:semiHidden="0" w:uiPriority="68" w:unhideWhenUsed="0"/>
+    <w:lsdException w:name="Medium Grid 3 Accent 5" w:semiHidden="0" w:uiPriority="69" w:unhideWhenUsed="0"/>
+    <w:lsdException w:name="Dark List Accent 5" w:semiHidden="0" w:uiPriority="70" w:unhideWhenUsed="0"/>
+    <w:lsdException w:name="Colorful Shading Accent 5" w:semiHidden="0" w:uiPriority="71" w:unhideWhenUsed="0"/>
+    <w:lsdException w:name="Colorful List Accent 5" w:semiHidden="0" w:uiPriority="72" w:unhideWhenUsed="0"/>
+    <w:lsdException w:name="Colorful Grid Accent 5" w:semiHidden="0" w:uiPriority="73" w:unhideWhenUsed="0"/>
+    <w:lsdException w:name="Light Shading Accent 6" w:semiHidden="0" w:uiPriority="60" w:unhideWhenUsed="0"/>
+    <w:lsdException w:name="Light List Accent 6" w:semiHidden="0" w:uiPriority="61" w:unhideWhenUsed="0"/>
+    <w:lsdException w:name="Light Grid Accent 6" w:semiHidden="0" w:uiPriority="62" w:unhideWhenUsed="0"/>
+    <w:lsdException w:name="Medium Shading 1 Accent 6" w:semiHidden="0" w:uiPriority="63" w:unhideWhenUsed="0"/>
+    <w:lsdException w:name="Medium Shading 2 Accent 6" w:semiHidden="0" w:uiPriority="64" w:unhideWhenUsed="0"/>
+    <w:lsdException w:name="Medium List 1 Accent 6" w:semiHidden="0" w:uiPriority="65" w:unhideWhenUsed="0"/>
+    <w:lsdException w:name="Medium List 2 Accent 6" w:semiHidden="0" w:uiPriority="66" w:unhideWhenUsed="0"/>
+    <w:lsdException w:name="Medium Grid 1 Accent 6" w:semiHidden="0" w:uiPriority="67" w:unhideWhenUsed="0"/>
+    <w:lsdException w:name="Medium Grid 2 Accent 6" w:semiHidden="0" w:uiPriority="68" w:unhideWhenUsed="0"/>
+    <w:lsdException w:name="Medium Grid 3 Accent 6" w:semiHidden="0" w:uiPriority="69" w:unhideWhenUsed="0"/>
+    <w:lsdException w:name="Dark List Accent 6" w:semiHidden="0" w:uiPriority="70" w:unhideWhenUsed="0"/>
+    <w:lsdException w:name="Colorful Shading Accent 6" w:semiHidden="0" w:uiPriority="71" w:unhideWhenUsed="0"/>
+    <w:lsdException w:name="Colorful List Accent 6" w:semiHidden="0" w:uiPriority="72" w:unhideWhenUsed="0"/>
+    <w:lsdException w:name="Colorful Grid Accent 6" w:semiHidden="0" w:uiPriority="73" w:unhideWhenUsed="0"/>
+    <w:lsdException w:name="Subtle Emphasis" w:semiHidden="0" w:uiPriority="19" w:unhideWhenUsed="0" w:qFormat="1"/>
+    <w:lsdException w:name="Intense Emphasis" w:semiHidden="0" w:uiPriority="21" w:unhideWhenUsed="0" w:qFormat="1"/>
+    <w:lsdException w:name="Subtle Reference" w:semiHidden="0" w:uiPriority="31" w:unhideWhenUsed="0" w:qFormat="1"/>
+    <w:lsdException w:name="Intense Reference" w:semiHidden="0" w:uiPriority="32" w:unhideWhenUsed="0" w:qFormat="1"/>
+    <w:lsdException w:name="Book Title" w:semiHidden="0" w:uiPriority="33" w:unhideWhenUsed="0" w:qFormat="1"/>
+    <w:lsdException w:name="Bibliography" w:uiPriority="37"/>
+    <w:lsdException w:name="TOC Heading" w:uiPriority="39" w:qFormat="1"/>
   </w:latentStyles>
   <w:style w:type="paragraph" w:default="1" w:styleId="Normal">
     <w:name w:val="Normal"/>

</xml_diff>